<commit_message>
small update in EndUser.docx
</commit_message>
<xml_diff>
--- a/SnowExplorer/bin/Debug/EndUser.docx
+++ b/SnowExplorer/bin/Debug/EndUser.docx
@@ -1,6 +1,6 @@
 
 <file path=word/document.xml><?xml version="1.0" encoding="utf-8"?>
-<w:document xmlns:wpc="http://schemas.microsoft.com/office/word/2010/wordprocessingCanvas" xmlns:mc="http://schemas.openxmlformats.org/markup-compatibility/2006" xmlns:o="urn:schemas-microsoft-com:office:office" xmlns:r="http://schemas.openxmlformats.org/officeDocument/2006/relationships" xmlns:m="http://schemas.openxmlformats.org/officeDocument/2006/math" xmlns:v="urn:schemas-microsoft-com:vml" xmlns:wp14="http://schemas.microsoft.com/office/word/2010/wordprocessingDrawing" xmlns:wp="http://schemas.openxmlformats.org/drawingml/2006/wordprocessingDrawing" xmlns:w10="urn:schemas-microsoft-com:office:word" xmlns:w="http://schemas.openxmlformats.org/wordprocessingml/2006/main" xmlns:w14="http://schemas.microsoft.com/office/word/2010/wordml" xmlns:w15="http://schemas.microsoft.com/office/word/2012/wordml" xmlns:wpg="http://schemas.microsoft.com/office/word/2010/wordprocessingGroup" xmlns:wpi="http://schemas.microsoft.com/office/word/2010/wordprocessingInk" xmlns:wne="http://schemas.microsoft.com/office/word/2006/wordml" xmlns:wps="http://schemas.microsoft.com/office/word/2010/wordprocessingShape" mc:Ignorable="w14 w15 wp14">
+<w:document xmlns:wpc="http://schemas.microsoft.com/office/word/2010/wordprocessingCanvas" xmlns:mc="http://schemas.openxmlformats.org/markup-compatibility/2006" xmlns:o="urn:schemas-microsoft-com:office:office" xmlns:r="http://schemas.openxmlformats.org/officeDocument/2006/relationships" xmlns:m="http://schemas.openxmlformats.org/officeDocument/2006/math" xmlns:v="urn:schemas-microsoft-com:vml" xmlns:wp14="http://schemas.microsoft.com/office/word/2010/wordprocessingDrawing" xmlns:wp="http://schemas.openxmlformats.org/drawingml/2006/wordprocessingDrawing" xmlns:w10="urn:schemas-microsoft-com:office:word" xmlns:w="http://schemas.openxmlformats.org/wordprocessingml/2006/main" xmlns:w14="http://schemas.microsoft.com/office/word/2010/wordml" xmlns:wpg="http://schemas.microsoft.com/office/word/2010/wordprocessingGroup" xmlns:wpi="http://schemas.microsoft.com/office/word/2010/wordprocessingInk" xmlns:wne="http://schemas.microsoft.com/office/word/2006/wordml" xmlns:wps="http://schemas.microsoft.com/office/word/2010/wordprocessingShape" mc:Ignorable="w14 wp14">
   <w:body>
     <w:sdt>
       <w:sdtPr>
@@ -166,7 +166,7 @@
                   </wp:anchor>
                 </w:drawing>
               </mc:Choice>
-              <mc:Fallback>
+              <mc:Fallback xmlns:w15="http://schemas.microsoft.com/office/word/2012/wordml">
                 <w:pict>
                   <v:shapetype id="_x0000_t202" coordsize="21600,21600" o:spt="202" path="m,l,21600r21600,l21600,xe">
                     <v:stroke joinstyle="miter"/>
@@ -378,8 +378,18 @@
                                         <w:sz w:val="36"/>
                                         <w:szCs w:val="36"/>
                                       </w:rPr>
-                                      <w:t>Jiri Kadlec</w:t>
+                                      <w:t xml:space="preserve">Jiri </w:t>
                                     </w:r>
+                                    <w:proofErr w:type="spellStart"/>
+                                    <w:r>
+                                      <w:rPr>
+                                        <w:color w:val="5B9BD5" w:themeColor="accent1"/>
+                                        <w:sz w:val="36"/>
+                                        <w:szCs w:val="36"/>
+                                      </w:rPr>
+                                      <w:t>Kadlec</w:t>
+                                    </w:r>
+                                    <w:proofErr w:type="spellEnd"/>
                                     <w:r>
                                       <w:rPr>
                                         <w:color w:val="5B9BD5" w:themeColor="accent1"/>
@@ -411,7 +421,7 @@
                   </wp:anchor>
                 </w:drawing>
               </mc:Choice>
-              <mc:Fallback>
+              <mc:Fallback xmlns:w15="http://schemas.microsoft.com/office/word/2012/wordml">
                 <w:pict>
                   <v:shape id="Text Box 69" o:spid="_x0000_s1027" type="#_x0000_t202" style="position:absolute;margin-left:0;margin-top:0;width:468pt;height:29.5pt;z-index:251659264;visibility:visible;mso-wrap-style:square;mso-width-percent:765;mso-height-percent:0;mso-wrap-distance-left:9pt;mso-wrap-distance-top:0;mso-wrap-distance-right:9pt;mso-wrap-distance-bottom:0;mso-position-horizontal:center;mso-position-horizontal-relative:page;mso-position-vertical:bottom;mso-position-vertical-relative:margin;mso-width-percent:765;mso-height-percent:0;mso-width-relative:page;mso-height-relative:margin;v-text-anchor:bottom" o:gfxdata="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" filled="f" stroked="f" strokeweight=".5pt">
                     <v:textbox style="mso-fit-shape-to-text:t" inset="0,0,0,0">
@@ -1006,7 +1016,7 @@
                   </wp:anchor>
                 </w:drawing>
               </mc:Choice>
-              <mc:Fallback>
+              <mc:Fallback xmlns:w15="http://schemas.microsoft.com/office/word/2012/wordml">
                 <w:pict>
                   <v:group w14:anchorId="263D54FC" id="Group 2" o:spid="_x0000_s1026" style="position:absolute;margin-left:134.65pt;margin-top:235.35pt;width:432.6pt;height:448.55pt;z-index:-251656192;mso-width-percent:706;mso-height-percent:566;mso-position-horizontal-relative:page;mso-position-vertical-relative:page;mso-width-percent:706;mso-height-percent:566" coordsize="43291,44910" o:gfxdata="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">
                     <o:lock v:ext="edit" aspectratio="t"/>
@@ -1921,7 +1931,7 @@
     <w:p>
       <w:pPr>
         <w:sectPr>
-          <w:footerReference w:type="default" r:id="rId8"/>
+          <w:footerReference w:type="default" r:id="rId9"/>
           <w:pgSz w:w="12240" w:h="15840"/>
           <w:pgMar w:top="1440" w:right="1440" w:bottom="1440" w:left="1440" w:header="720" w:footer="720" w:gutter="0"/>
           <w:pgBorders w:offsetFrom="page">
@@ -1974,7 +1984,15 @@
         <w:t xml:space="preserve">Snow data is essential for farmers, planners, and engineers. With accurate snow data draughts and floods can be predicted. Easily, figuring the amount of </w:t>
       </w:r>
       <w:r>
-        <w:t xml:space="preserve">how much water will come from a certain area is vital. In an effort to make this snow data more accessible and easier to find SnowExplorer was created. </w:t>
+        <w:t xml:space="preserve">how much water will come from a certain area is vital. In an effort to make this snow data more accessible and easier to find </w:t>
+      </w:r>
+      <w:proofErr w:type="spellStart"/>
+      <w:r>
+        <w:t>SnowExplorer</w:t>
+      </w:r>
+      <w:proofErr w:type="spellEnd"/>
+      <w:r>
+        <w:t xml:space="preserve"> was created. </w:t>
       </w:r>
       <w:r>
         <w:t xml:space="preserve"> </w:t>
@@ -1984,9 +2002,11 @@
       <w:pPr>
         <w:ind w:firstLine="720"/>
       </w:pPr>
+      <w:proofErr w:type="spellStart"/>
       <w:r>
         <w:t>SnowExplorer</w:t>
       </w:r>
+      <w:proofErr w:type="spellEnd"/>
       <w:r>
         <w:t xml:space="preserve"> </w:t>
       </w:r>
@@ -2014,7 +2034,7 @@
       <w:r>
         <w:t xml:space="preserve"> in the United States. It allows the user to draw any polygon and calculate the volume and snow coverage for that area. Snow data models from the National Snow and Ice Center (NSIDC), 1993-2015 are used. This data can be found at </w:t>
       </w:r>
-      <w:hyperlink r:id="rId9" w:history="1">
+      <w:hyperlink r:id="rId10" w:history="1">
         <w:r>
           <w:rPr>
             <w:rStyle w:val="Hyperlink"/>
@@ -2046,19 +2066,29 @@
       <w:bookmarkEnd w:id="1"/>
     </w:p>
     <w:p>
+      <w:proofErr w:type="spellStart"/>
       <w:r>
         <w:t>SnowExlporer</w:t>
       </w:r>
+      <w:proofErr w:type="spellEnd"/>
       <w:r>
         <w:t xml:space="preserve"> </w:t>
       </w:r>
       <w:r>
-        <w:t>can be download from GitHub</w:t>
+        <w:t xml:space="preserve">can be </w:t>
+      </w:r>
+      <w:proofErr w:type="gramStart"/>
+      <w:r>
+        <w:t>download</w:t>
+      </w:r>
+      <w:proofErr w:type="gramEnd"/>
+      <w:r>
+        <w:t xml:space="preserve"> from GitHub</w:t>
       </w:r>
       <w:r>
         <w:t xml:space="preserve"> at </w:t>
       </w:r>
-      <w:hyperlink r:id="rId10" w:history="1">
+      <w:hyperlink r:id="rId11" w:history="1">
         <w:r>
           <w:rPr>
             <w:rStyle w:val="Hyperlink"/>
@@ -2070,7 +2100,30 @@
         <w:t>. To download the software click releases and download SnowExplorer.V1.0.zip</w:t>
       </w:r>
       <w:r>
-        <w:t xml:space="preserve">. Once the file is unzipped open SnowExplorer and click SnowExplorer.exe. </w:t>
+        <w:t>. Once the file is unzipped</w:t>
+      </w:r>
+      <w:r>
+        <w:t>,</w:t>
+      </w:r>
+      <w:r>
+        <w:t xml:space="preserve"> open </w:t>
+      </w:r>
+      <w:r>
+        <w:t xml:space="preserve">the </w:t>
+      </w:r>
+      <w:proofErr w:type="spellStart"/>
+      <w:r>
+        <w:t>SnowExplorer</w:t>
+      </w:r>
+      <w:proofErr w:type="spellEnd"/>
+      <w:r>
+        <w:t xml:space="preserve"> </w:t>
+      </w:r>
+      <w:r>
+        <w:t xml:space="preserve">folder </w:t>
+      </w:r>
+      <w:r>
+        <w:t xml:space="preserve">and click SnowExplorer.exe. </w:t>
       </w:r>
     </w:p>
     <w:p>
@@ -2084,36 +2137,62 @@
       <w:r>
         <w:t>:</w:t>
       </w:r>
+      <w:bookmarkStart w:id="3" w:name="_GoBack"/>
       <w:bookmarkEnd w:id="2"/>
-    </w:p>
-    <w:p>
-      <w:pPr>
-        <w:pStyle w:val="Heading2"/>
-      </w:pPr>
-      <w:bookmarkStart w:id="3" w:name="_Toc416952689"/>
-      <w:r>
-        <w:t>Requirements</w:t>
-      </w:r>
-      <w:r>
-        <w:t xml:space="preserve"> and Restrictions</w:t>
-      </w:r>
       <w:bookmarkEnd w:id="3"/>
     </w:p>
     <w:p>
-      <w:r>
-        <w:tab/>
-        <w:t xml:space="preserve">The program requires all snow data rasters to be .bgd file formats. The program is restricted to polygons shapefiles drawn through the program interface. Other polygons added directly may not calculate the volume and area correctly. In further version we anticipate fixings these problems and improving the programs adaptability.    </w:t>
-      </w:r>
+      <w:pPr>
+        <w:pStyle w:val="Heading2"/>
+      </w:pPr>
+      <w:bookmarkStart w:id="4" w:name="_Toc416952689"/>
+      <w:r>
+        <w:t>Requirements</w:t>
+      </w:r>
+      <w:r>
+        <w:t xml:space="preserve"> and Restrictions</w:t>
+      </w:r>
+      <w:bookmarkEnd w:id="4"/>
     </w:p>
     <w:p>
+      <w:r>
+        <w:tab/>
+        <w:t xml:space="preserve">The program requires all snow data </w:t>
+      </w:r>
+      <w:proofErr w:type="spellStart"/>
+      <w:r>
+        <w:t>rasters</w:t>
+      </w:r>
+      <w:proofErr w:type="spellEnd"/>
+      <w:r>
+        <w:t xml:space="preserve"> to be .</w:t>
+      </w:r>
+      <w:proofErr w:type="spellStart"/>
+      <w:r>
+        <w:t>bgd</w:t>
+      </w:r>
+      <w:proofErr w:type="spellEnd"/>
+      <w:r>
+        <w:t xml:space="preserve"> file formats. The program is restricted to polygons </w:t>
+      </w:r>
+      <w:proofErr w:type="spellStart"/>
+      <w:r>
+        <w:t>shapefiles</w:t>
+      </w:r>
+      <w:proofErr w:type="spellEnd"/>
+      <w:r>
+        <w:t xml:space="preserve"> drawn through the program interface. Other polygons added directly may not calculate the volume and area correctly. In further version we anticipate fixings these problems and improving the programs adaptability.    </w:t>
+      </w:r>
+    </w:p>
+    <w:p>
       <w:pPr>
         <w:pStyle w:val="Heading2"/>
       </w:pPr>
-      <w:bookmarkStart w:id="4" w:name="_Toc416952690"/>
+      <w:bookmarkStart w:id="5" w:name="_Toc416952690"/>
       <w:r>
         <w:t>Licensing</w:t>
       </w:r>
-      <w:bookmarkEnd w:id="4"/>
+      <w:bookmarkEnd w:id="5"/>
     </w:p>
     <w:p>
       <w:pPr>
@@ -2170,7 +2249,7 @@
                     </pic:cNvPicPr>
                   </pic:nvPicPr>
                   <pic:blipFill>
-                    <a:blip r:embed="rId11">
+                    <a:blip r:embed="rId12">
                       <a:extLst>
                         <a:ext uri="{28A0092B-C50C-407E-A947-70E740481C1C}">
                           <a14:useLocalDpi xmlns:a14="http://schemas.microsoft.com/office/drawing/2010/main" val="0"/>
@@ -2347,14 +2426,14 @@
       <w:pPr>
         <w:pStyle w:val="Heading1"/>
       </w:pPr>
-      <w:bookmarkStart w:id="5" w:name="_Toc416952691"/>
+      <w:bookmarkStart w:id="6" w:name="_Toc416952691"/>
       <w:r>
         <w:t>User</w:t>
       </w:r>
       <w:r>
         <w:t xml:space="preserve"> Interface</w:t>
       </w:r>
-      <w:bookmarkEnd w:id="5"/>
+      <w:bookmarkEnd w:id="6"/>
     </w:p>
     <w:p>
       <w:r>
@@ -2367,7 +2446,15 @@
         <w:t xml:space="preserve"> This interface is shown in figure 1.</w:t>
       </w:r>
       <w:r>
-        <w:t xml:space="preserve"> The main section is the map. For reference, this section contains a shapefiles of the U.S States and U.S Lakes. It also contains zoom and pan buttons. To the right of the map view there is a legend and a results box. The legend displays the current layers loaded into the map. The results box will contain the calculated volume and area. Above the map view there are several buttons. A description of each button</w:t>
+        <w:t xml:space="preserve"> The main section is the map. For reference, this section contains a </w:t>
+      </w:r>
+      <w:proofErr w:type="spellStart"/>
+      <w:r>
+        <w:t>shapefiles</w:t>
+      </w:r>
+      <w:proofErr w:type="spellEnd"/>
+      <w:r>
+        <w:t xml:space="preserve"> of the U.S States and U.S Lakes. It also contains zoom and pan buttons. To the right of the map view there is a legend and a results box. The legend displays the current layers loaded into the map. The results box will contain the calculated volume and area. Above the map view there are several buttons. A description of each button</w:t>
       </w:r>
       <w:r>
         <w:t xml:space="preserve"> and its use is listed below.</w:t>
@@ -2389,155 +2476,6 @@
             <wp:extent cx="4561944" cy="3258672"/>
             <wp:effectExtent l="0" t="0" r="0" b="0"/>
             <wp:docPr id="3" name="Picture 3"/>
-            <wp:cNvGraphicFramePr>
-              <a:graphicFrameLocks xmlns:a="http://schemas.openxmlformats.org/drawingml/2006/main" noChangeAspect="1"/>
-            </wp:cNvGraphicFramePr>
-            <a:graphic xmlns:a="http://schemas.openxmlformats.org/drawingml/2006/main">
-              <a:graphicData uri="http://schemas.openxmlformats.org/drawingml/2006/picture">
-                <pic:pic xmlns:pic="http://schemas.openxmlformats.org/drawingml/2006/picture">
-                  <pic:nvPicPr>
-                    <pic:cNvPr id="1" name=""/>
-                    <pic:cNvPicPr/>
-                  </pic:nvPicPr>
-                  <pic:blipFill>
-                    <a:blip r:embed="rId12"/>
-                    <a:stretch>
-                      <a:fillRect/>
-                    </a:stretch>
-                  </pic:blipFill>
-                  <pic:spPr>
-                    <a:xfrm>
-                      <a:off x="0" y="0"/>
-                      <a:ext cx="4561944" cy="3258672"/>
-                    </a:xfrm>
-                    <a:prstGeom prst="rect">
-                      <a:avLst/>
-                    </a:prstGeom>
-                  </pic:spPr>
-                </pic:pic>
-              </a:graphicData>
-            </a:graphic>
-          </wp:inline>
-        </w:drawing>
-      </w:r>
-      <w:bookmarkStart w:id="6" w:name="_GoBack"/>
-      <w:bookmarkEnd w:id="6"/>
-    </w:p>
-    <w:p>
-      <w:pPr>
-        <w:pStyle w:val="Caption"/>
-        <w:jc w:val="center"/>
-      </w:pPr>
-      <w:r>
-        <w:t xml:space="preserve">Figure </w:t>
-      </w:r>
-      <w:r>
-        <w:fldChar w:fldCharType="begin"/>
-      </w:r>
-      <w:r>
-        <w:instrText xml:space="preserve"> SEQ Figure \* ARABIC </w:instrText>
-      </w:r>
-      <w:r>
-        <w:fldChar w:fldCharType="separate"/>
-      </w:r>
-      <w:r>
-        <w:rPr>
-          <w:noProof/>
-        </w:rPr>
-        <w:t>1</w:t>
-      </w:r>
-      <w:r>
-        <w:fldChar w:fldCharType="end"/>
-      </w:r>
-      <w:r>
-        <w:t>: User Interface</w:t>
-      </w:r>
-    </w:p>
-    <w:p>
-      <w:bookmarkStart w:id="7" w:name="_Toc416952692"/>
-      <w:r>
-        <w:rPr>
-          <w:rStyle w:val="Heading3Char"/>
-        </w:rPr>
-        <w:lastRenderedPageBreak/>
-        <w:t>Get Snow Data</w:t>
-      </w:r>
-      <w:bookmarkEnd w:id="7"/>
-      <w:r>
-        <w:rPr>
-          <w:b/>
-        </w:rPr>
-        <w:t xml:space="preserve">: </w:t>
-      </w:r>
-      <w:r>
-        <w:t>Clicking the Get Snow Data button will bring up the Get Snow Data interface</w:t>
-      </w:r>
-      <w:r>
-        <w:t>, shown in Figure 2</w:t>
-      </w:r>
-      <w:r>
-        <w:t>. This interface will be used to upload snow data to the map. The snow data can be uploaded in two way</w:t>
-      </w:r>
-      <w:r>
-        <w:t>s</w:t>
-      </w:r>
-      <w:r>
-        <w:t xml:space="preserve">. Frist, the data can be directly downloaded </w:t>
-      </w:r>
-      <w:r>
-        <w:t>internet. To do this simply select a date and then click Get Date From Internet. This will automatically download data from the NSDIC website and upload it to the map.</w:t>
-      </w:r>
-      <w:r>
-        <w:t xml:space="preserve"> It may take </w:t>
-      </w:r>
-      <w:r>
-        <w:t>several</w:t>
-      </w:r>
-      <w:r>
-        <w:t xml:space="preserve"> minutes to download and add the snow data to the map.</w:t>
-      </w:r>
-      <w:r>
-        <w:t xml:space="preserve"> Second,</w:t>
-      </w:r>
-      <w:r>
-        <w:t xml:space="preserve"> a snow raster can be uploaded from the computer hard drive by clicking Get Data From File. These file must be in .bgd file type. </w:t>
-      </w:r>
-      <w:r>
-        <w:t xml:space="preserve">An </w:t>
-      </w:r>
-      <w:r>
-        <w:t>example Snow Raster is located in SnowExplorer/bin/Debug/Snow_Data/</w:t>
-      </w:r>
-      <w:r>
-        <w:t>ExSnowRaster</w:t>
-      </w:r>
-      <w:r>
-        <w:t>.bgd</w:t>
-      </w:r>
-      <w:r>
-        <w:t xml:space="preserve">. </w:t>
-      </w:r>
-      <w:r>
-        <w:t xml:space="preserve">  </w:t>
-      </w:r>
-      <w:r>
-        <w:t xml:space="preserve"> </w:t>
-      </w:r>
-    </w:p>
-    <w:p>
-      <w:pPr>
-        <w:keepNext/>
-        <w:jc w:val="center"/>
-      </w:pPr>
-      <w:r>
-        <w:rPr>
-          <w:noProof/>
-        </w:rPr>
-        <w:drawing>
-          <wp:inline distT="0" distB="0" distL="0" distR="0" wp14:anchorId="2CEB09CC" wp14:editId="4FE3AA34">
-            <wp:extent cx="3067050" cy="2095500"/>
-            <wp:effectExtent l="0" t="0" r="0" b="0"/>
-            <wp:docPr id="5" name="Picture 5"/>
             <wp:cNvGraphicFramePr>
               <a:graphicFrameLocks xmlns:a="http://schemas.openxmlformats.org/drawingml/2006/main" noChangeAspect="1"/>
             </wp:cNvGraphicFramePr>
@@ -2557,7 +2495,7 @@
                   <pic:spPr>
                     <a:xfrm>
                       <a:off x="0" y="0"/>
-                      <a:ext cx="3067050" cy="2095500"/>
+                      <a:ext cx="4561944" cy="3258672"/>
                     </a:xfrm>
                     <a:prstGeom prst="rect">
                       <a:avLst/>
@@ -2578,54 +2516,129 @@
       <w:r>
         <w:t xml:space="preserve">Figure </w:t>
       </w:r>
-      <w:r>
-        <w:fldChar w:fldCharType="begin"/>
-      </w:r>
-      <w:r>
-        <w:instrText xml:space="preserve"> SEQ Figure \* ARABIC </w:instrText>
-      </w:r>
-      <w:r>
-        <w:fldChar w:fldCharType="separate"/>
-      </w:r>
-      <w:r>
-        <w:rPr>
-          <w:noProof/>
-        </w:rPr>
-        <w:t>2</w:t>
-      </w:r>
-      <w:r>
-        <w:fldChar w:fldCharType="end"/>
-      </w:r>
-      <w:r>
-        <w:t xml:space="preserve"> Get Snow Data Interface</w:t>
+      <w:fldSimple w:instr=" SEQ Figure \* ARABIC ">
+        <w:r>
+          <w:rPr>
+            <w:noProof/>
+          </w:rPr>
+          <w:t>1</w:t>
+        </w:r>
+      </w:fldSimple>
+      <w:r>
+        <w:t>: User Interface</w:t>
       </w:r>
     </w:p>
     <w:p>
-      <w:bookmarkStart w:id="8" w:name="_Toc416952693"/>
+      <w:bookmarkStart w:id="7" w:name="_Toc416952692"/>
       <w:r>
         <w:rPr>
           <w:rStyle w:val="Heading3Char"/>
         </w:rPr>
-        <w:t>Draw Polygon</w:t>
-      </w:r>
-      <w:bookmarkEnd w:id="8"/>
+        <w:lastRenderedPageBreak/>
+        <w:t>Get Snow Data</w:t>
+      </w:r>
+      <w:bookmarkEnd w:id="7"/>
       <w:r>
         <w:rPr>
           <w:b/>
         </w:rPr>
-        <w:t>:</w:t>
+        <w:t xml:space="preserve">: </w:t>
+      </w:r>
+      <w:r>
+        <w:t>Clicking the Get Snow Data button will bring up the Get Snow Data interface</w:t>
+      </w:r>
+      <w:r>
+        <w:t>, shown in Figure 2</w:t>
+      </w:r>
+      <w:r>
+        <w:t>. This interface will be used to upload snow data to the map. The snow data can be uploaded in two way</w:t>
+      </w:r>
+      <w:r>
+        <w:t>s</w:t>
+      </w:r>
+      <w:r>
+        <w:t xml:space="preserve">. Frist, the data can be directly downloaded </w:t>
+      </w:r>
+      <w:r>
+        <w:t xml:space="preserve">internet. To do </w:t>
+      </w:r>
+      <w:proofErr w:type="gramStart"/>
+      <w:r>
+        <w:t>this simply select</w:t>
+      </w:r>
+      <w:proofErr w:type="gramEnd"/>
+      <w:r>
+        <w:t xml:space="preserve"> a date and then click Get Date From Internet. This will automatically download data from the NSDIC website and upload it to the map.</w:t>
+      </w:r>
+      <w:r>
+        <w:t xml:space="preserve"> It may take </w:t>
+      </w:r>
+      <w:r>
+        <w:t>several</w:t>
+      </w:r>
+      <w:r>
+        <w:t xml:space="preserve"> minutes to download and add the snow data to the map.</w:t>
+      </w:r>
+      <w:r>
+        <w:t xml:space="preserve"> Second,</w:t>
+      </w:r>
+      <w:r>
+        <w:t xml:space="preserve"> a snow raster can be uploaded from the computer hard drive by clicking Get Data </w:t>
+      </w:r>
+      <w:proofErr w:type="gramStart"/>
+      <w:r>
+        <w:t>From</w:t>
+      </w:r>
+      <w:proofErr w:type="gramEnd"/>
+      <w:r>
+        <w:t xml:space="preserve"> File. These file must be in .</w:t>
+      </w:r>
+      <w:proofErr w:type="spellStart"/>
+      <w:r>
+        <w:t>bgd</w:t>
+      </w:r>
+      <w:proofErr w:type="spellEnd"/>
+      <w:r>
+        <w:t xml:space="preserve"> file type. </w:t>
+      </w:r>
+      <w:r>
+        <w:t xml:space="preserve">An </w:t>
+      </w:r>
+      <w:r>
+        <w:t xml:space="preserve">example Snow Raster is located in </w:t>
+      </w:r>
+      <w:proofErr w:type="spellStart"/>
+      <w:r>
+        <w:t>SnowExplorer</w:t>
+      </w:r>
+      <w:proofErr w:type="spellEnd"/>
+      <w:r>
+        <w:t>/bin/Debug/</w:t>
+      </w:r>
+      <w:proofErr w:type="spellStart"/>
+      <w:r>
+        <w:t>Snow_Data</w:t>
+      </w:r>
+      <w:proofErr w:type="spellEnd"/>
+      <w:r>
+        <w:t>/</w:t>
+      </w:r>
+      <w:proofErr w:type="spellStart"/>
+      <w:r>
+        <w:t>ExSnowRaster</w:t>
+      </w:r>
+      <w:r>
+        <w:t>.bgd</w:t>
+      </w:r>
+      <w:proofErr w:type="spellEnd"/>
+      <w:r>
+        <w:t xml:space="preserve">. </w:t>
+      </w:r>
+      <w:r>
+        <w:t xml:space="preserve">  </w:t>
       </w:r>
       <w:r>
         <w:t xml:space="preserve"> </w:t>
-      </w:r>
-      <w:r>
-        <w:t xml:space="preserve">The draw polygon button is used to draw a polygon on the map interface. </w:t>
-      </w:r>
-      <w:r>
-        <w:t xml:space="preserve">Once the button is clicked a dialog will pop up instructing on how to draw the polygon. Left click to add more points and double left click to terminate the polygon. This will add a polygon layer to the map, as shown in figure 3. </w:t>
-      </w:r>
-      <w:r>
-        <w:t xml:space="preserve">  </w:t>
       </w:r>
     </w:p>
     <w:p>
@@ -2638,10 +2651,10 @@
           <w:noProof/>
         </w:rPr>
         <w:drawing>
-          <wp:inline distT="0" distB="0" distL="0" distR="0" wp14:anchorId="1FD9BDD7" wp14:editId="7F54A85C">
-            <wp:extent cx="3401021" cy="2429301"/>
-            <wp:effectExtent l="0" t="0" r="9525" b="9525"/>
-            <wp:docPr id="4" name="Picture 4"/>
+          <wp:inline distT="0" distB="0" distL="0" distR="0" wp14:anchorId="2CEB09CC" wp14:editId="4FE3AA34">
+            <wp:extent cx="3067050" cy="2095500"/>
+            <wp:effectExtent l="0" t="0" r="0" b="0"/>
+            <wp:docPr id="5" name="Picture 5"/>
             <wp:cNvGraphicFramePr>
               <a:graphicFrameLocks xmlns:a="http://schemas.openxmlformats.org/drawingml/2006/main" noChangeAspect="1"/>
             </wp:cNvGraphicFramePr>
@@ -2661,7 +2674,7 @@
                   <pic:spPr>
                     <a:xfrm>
                       <a:off x="0" y="0"/>
-                      <a:ext cx="3457265" cy="2469475"/>
+                      <a:ext cx="3067050" cy="2095500"/>
                     </a:xfrm>
                     <a:prstGeom prst="rect">
                       <a:avLst/>
@@ -2682,52 +2695,44 @@
       <w:r>
         <w:t xml:space="preserve">Figure </w:t>
       </w:r>
-      <w:r>
-        <w:fldChar w:fldCharType="begin"/>
-      </w:r>
-      <w:r>
-        <w:instrText xml:space="preserve"> SEQ Figure \* ARABIC </w:instrText>
-      </w:r>
-      <w:r>
-        <w:fldChar w:fldCharType="separate"/>
-      </w:r>
-      <w:r>
-        <w:rPr>
-          <w:noProof/>
-        </w:rPr>
-        <w:t>3</w:t>
-      </w:r>
-      <w:r>
-        <w:fldChar w:fldCharType="end"/>
-      </w:r>
-      <w:r>
-        <w:t xml:space="preserve"> Map with Drawn Polygon</w:t>
+      <w:fldSimple w:instr=" SEQ Figure \* ARABIC ">
+        <w:r>
+          <w:rPr>
+            <w:noProof/>
+          </w:rPr>
+          <w:t>2</w:t>
+        </w:r>
+      </w:fldSimple>
+      <w:r>
+        <w:t xml:space="preserve"> Get Snow Data Interface</w:t>
       </w:r>
     </w:p>
     <w:p>
-      <w:pPr>
-        <w:keepNext/>
-      </w:pPr>
-      <w:bookmarkStart w:id="9" w:name="_Toc416952694"/>
+      <w:bookmarkStart w:id="8" w:name="_Toc416952693"/>
       <w:r>
         <w:rPr>
           <w:rStyle w:val="Heading3Char"/>
         </w:rPr>
-        <w:lastRenderedPageBreak/>
-        <w:t>Calculate Snow Volume</w:t>
-      </w:r>
-      <w:bookmarkEnd w:id="9"/>
+        <w:t>Draw Polygon</w:t>
+      </w:r>
+      <w:bookmarkEnd w:id="8"/>
       <w:r>
         <w:rPr>
           <w:b/>
         </w:rPr>
-        <w:t xml:space="preserve">: </w:t>
-      </w:r>
-      <w:r>
-        <w:t xml:space="preserve">Once the Snow Raster is uploaded to the map and the polygon is drawn click the Calculate Snow Volume button. This will clip the Snow Raster and the find the Volume and snow covered area of the raster. The results will be displayed in the lower right hand corner, as shown in Figure 4. It may take several minutes for the calculation to be performed. </w:t>
-      </w:r>
-      <w:r>
-        <w:t xml:space="preserve">These results can be copied and pasted to any text file for further studies. </w:t>
+        <w:t>:</w:t>
+      </w:r>
+      <w:r>
+        <w:t xml:space="preserve"> </w:t>
+      </w:r>
+      <w:r>
+        <w:t xml:space="preserve">The draw polygon button is used to draw a polygon on the map interface. </w:t>
+      </w:r>
+      <w:r>
+        <w:t xml:space="preserve">Once the button is clicked a dialog will pop up instructing on how to draw the polygon. Left click to add more points and double left click to terminate the polygon. This will add a polygon layer to the map, as shown in figure 3. </w:t>
+      </w:r>
+      <w:r>
+        <w:t xml:space="preserve">  </w:t>
       </w:r>
     </w:p>
     <w:p>
@@ -2740,10 +2745,10 @@
           <w:noProof/>
         </w:rPr>
         <w:drawing>
-          <wp:inline distT="0" distB="0" distL="0" distR="0" wp14:anchorId="4DAEFC52" wp14:editId="4D12AFC7">
-            <wp:extent cx="3401568" cy="2432304"/>
-            <wp:effectExtent l="0" t="0" r="8890" b="6350"/>
-            <wp:docPr id="6" name="Picture 6"/>
+          <wp:inline distT="0" distB="0" distL="0" distR="0" wp14:anchorId="1FD9BDD7" wp14:editId="7F54A85C">
+            <wp:extent cx="3401021" cy="2429301"/>
+            <wp:effectExtent l="0" t="0" r="9525" b="9525"/>
+            <wp:docPr id="4" name="Picture 4"/>
             <wp:cNvGraphicFramePr>
               <a:graphicFrameLocks xmlns:a="http://schemas.openxmlformats.org/drawingml/2006/main" noChangeAspect="1"/>
             </wp:cNvGraphicFramePr>
@@ -2763,6 +2768,113 @@
                   <pic:spPr>
                     <a:xfrm>
                       <a:off x="0" y="0"/>
+                      <a:ext cx="3457265" cy="2469475"/>
+                    </a:xfrm>
+                    <a:prstGeom prst="rect">
+                      <a:avLst/>
+                    </a:prstGeom>
+                  </pic:spPr>
+                </pic:pic>
+              </a:graphicData>
+            </a:graphic>
+          </wp:inline>
+        </w:drawing>
+      </w:r>
+    </w:p>
+    <w:p>
+      <w:pPr>
+        <w:pStyle w:val="Caption"/>
+        <w:jc w:val="center"/>
+      </w:pPr>
+      <w:r>
+        <w:t xml:space="preserve">Figure </w:t>
+      </w:r>
+      <w:r>
+        <w:fldChar w:fldCharType="begin"/>
+      </w:r>
+      <w:r>
+        <w:instrText xml:space="preserve"> SEQ Figure \* ARABIC </w:instrText>
+      </w:r>
+      <w:r>
+        <w:fldChar w:fldCharType="separate"/>
+      </w:r>
+      <w:proofErr w:type="gramStart"/>
+      <w:r>
+        <w:rPr>
+          <w:noProof/>
+        </w:rPr>
+        <w:t>3</w:t>
+      </w:r>
+      <w:r>
+        <w:fldChar w:fldCharType="end"/>
+      </w:r>
+      <w:r>
+        <w:t xml:space="preserve"> Map</w:t>
+      </w:r>
+      <w:proofErr w:type="gramEnd"/>
+      <w:r>
+        <w:t xml:space="preserve"> with Drawn Polygon</w:t>
+      </w:r>
+    </w:p>
+    <w:p>
+      <w:pPr>
+        <w:keepNext/>
+      </w:pPr>
+      <w:bookmarkStart w:id="9" w:name="_Toc416952694"/>
+      <w:r>
+        <w:rPr>
+          <w:rStyle w:val="Heading3Char"/>
+        </w:rPr>
+        <w:lastRenderedPageBreak/>
+        <w:t>Calculate Snow Volume</w:t>
+      </w:r>
+      <w:bookmarkEnd w:id="9"/>
+      <w:r>
+        <w:rPr>
+          <w:b/>
+        </w:rPr>
+        <w:t xml:space="preserve">: </w:t>
+      </w:r>
+      <w:r>
+        <w:t xml:space="preserve">Once the Snow Raster is uploaded to the map and the polygon is drawn click the Calculate Snow Volume button. This will clip the Snow Raster and the find the Volume and snow covered area of the raster. The results will be displayed in the lower right hand corner, as shown in Figure 4. It may take several minutes for the calculation to be performed. </w:t>
+      </w:r>
+      <w:r>
+        <w:t xml:space="preserve">These results can be copied and pasted to any text file for further studies. </w:t>
+      </w:r>
+    </w:p>
+    <w:p>
+      <w:pPr>
+        <w:keepNext/>
+        <w:jc w:val="center"/>
+      </w:pPr>
+      <w:r>
+        <w:rPr>
+          <w:noProof/>
+        </w:rPr>
+        <w:drawing>
+          <wp:inline distT="0" distB="0" distL="0" distR="0" wp14:anchorId="4DAEFC52" wp14:editId="4D12AFC7">
+            <wp:extent cx="3401568" cy="2432304"/>
+            <wp:effectExtent l="0" t="0" r="8890" b="6350"/>
+            <wp:docPr id="6" name="Picture 6"/>
+            <wp:cNvGraphicFramePr>
+              <a:graphicFrameLocks xmlns:a="http://schemas.openxmlformats.org/drawingml/2006/main" noChangeAspect="1"/>
+            </wp:cNvGraphicFramePr>
+            <a:graphic xmlns:a="http://schemas.openxmlformats.org/drawingml/2006/main">
+              <a:graphicData uri="http://schemas.openxmlformats.org/drawingml/2006/picture">
+                <pic:pic xmlns:pic="http://schemas.openxmlformats.org/drawingml/2006/picture">
+                  <pic:nvPicPr>
+                    <pic:cNvPr id="1" name=""/>
+                    <pic:cNvPicPr/>
+                  </pic:nvPicPr>
+                  <pic:blipFill>
+                    <a:blip r:embed="rId16"/>
+                    <a:stretch>
+                      <a:fillRect/>
+                    </a:stretch>
+                  </pic:blipFill>
+                  <pic:spPr>
+                    <a:xfrm>
+                      <a:off x="0" y="0"/>
                       <a:ext cx="3401568" cy="2432304"/>
                     </a:xfrm>
                     <a:prstGeom prst="rect">
@@ -2784,24 +2896,14 @@
       <w:r>
         <w:t xml:space="preserve">Figure </w:t>
       </w:r>
-      <w:r>
-        <w:fldChar w:fldCharType="begin"/>
-      </w:r>
-      <w:r>
-        <w:instrText xml:space="preserve"> SEQ Figure \* ARABIC </w:instrText>
-      </w:r>
-      <w:r>
-        <w:fldChar w:fldCharType="separate"/>
-      </w:r>
-      <w:r>
-        <w:rPr>
-          <w:noProof/>
-        </w:rPr>
-        <w:t>4</w:t>
-      </w:r>
-      <w:r>
-        <w:fldChar w:fldCharType="end"/>
-      </w:r>
+      <w:fldSimple w:instr=" SEQ Figure \* ARABIC ">
+        <w:r>
+          <w:rPr>
+            <w:noProof/>
+          </w:rPr>
+          <w:t>4</w:t>
+        </w:r>
+      </w:fldSimple>
       <w:r>
         <w:t xml:space="preserve"> Calculation Results</w:t>
       </w:r>
@@ -2922,18 +3024,25 @@
         <w:pStyle w:val="Heading1"/>
       </w:pPr>
       <w:bookmarkStart w:id="12" w:name="_Toc416952697"/>
+      <w:proofErr w:type="gramStart"/>
       <w:r>
         <w:t>Technical Support?</w:t>
       </w:r>
       <w:bookmarkEnd w:id="12"/>
+      <w:proofErr w:type="gramEnd"/>
     </w:p>
     <w:p>
       <w:r>
         <w:t xml:space="preserve">Thank you for </w:t>
       </w:r>
       <w:r>
-        <w:t>using SnowExplorer</w:t>
-      </w:r>
+        <w:t xml:space="preserve">using </w:t>
+      </w:r>
+      <w:proofErr w:type="spellStart"/>
+      <w:r>
+        <w:t>SnowExplorer</w:t>
+      </w:r>
+      <w:proofErr w:type="spellEnd"/>
       <w:r>
         <w:t xml:space="preserve">. If this document did not answer your questions or </w:t>
       </w:r>
@@ -2955,13 +3064,13 @@
       <w:r>
         <w:t>will.j.garner@gmail.com</w:t>
       </w:r>
-      <w:hyperlink r:id="rId16" w:history="1"/>
+      <w:hyperlink r:id="rId17" w:history="1"/>
       <w:r>
         <w:t>.</w:t>
       </w:r>
     </w:p>
     <w:sectPr>
-      <w:footerReference w:type="default" r:id="rId17"/>
+      <w:footerReference w:type="default" r:id="rId18"/>
       <w:pgSz w:w="12240" w:h="15840"/>
       <w:pgMar w:top="1440" w:right="1440" w:bottom="1440" w:left="1440" w:header="720" w:footer="720" w:gutter="0"/>
       <w:pgBorders w:offsetFrom="page">
@@ -2979,7 +3088,7 @@
 </file>
 
 <file path=word/endnotes.xml><?xml version="1.0" encoding="utf-8"?>
-<w:endnotes xmlns:wpc="http://schemas.microsoft.com/office/word/2010/wordprocessingCanvas" xmlns:mc="http://schemas.openxmlformats.org/markup-compatibility/2006" xmlns:o="urn:schemas-microsoft-com:office:office" xmlns:r="http://schemas.openxmlformats.org/officeDocument/2006/relationships" xmlns:m="http://schemas.openxmlformats.org/officeDocument/2006/math" xmlns:v="urn:schemas-microsoft-com:vml" xmlns:wp14="http://schemas.microsoft.com/office/word/2010/wordprocessingDrawing" xmlns:wp="http://schemas.openxmlformats.org/drawingml/2006/wordprocessingDrawing" xmlns:w10="urn:schemas-microsoft-com:office:word" xmlns:w="http://schemas.openxmlformats.org/wordprocessingml/2006/main" xmlns:w14="http://schemas.microsoft.com/office/word/2010/wordml" xmlns:w15="http://schemas.microsoft.com/office/word/2012/wordml" xmlns:wpg="http://schemas.microsoft.com/office/word/2010/wordprocessingGroup" xmlns:wpi="http://schemas.microsoft.com/office/word/2010/wordprocessingInk" xmlns:wne="http://schemas.microsoft.com/office/word/2006/wordml" xmlns:wps="http://schemas.microsoft.com/office/word/2010/wordprocessingShape" mc:Ignorable="w14 w15 wp14">
+<w:endnotes xmlns:wpc="http://schemas.microsoft.com/office/word/2010/wordprocessingCanvas" xmlns:mc="http://schemas.openxmlformats.org/markup-compatibility/2006" xmlns:o="urn:schemas-microsoft-com:office:office" xmlns:r="http://schemas.openxmlformats.org/officeDocument/2006/relationships" xmlns:m="http://schemas.openxmlformats.org/officeDocument/2006/math" xmlns:v="urn:schemas-microsoft-com:vml" xmlns:wp14="http://schemas.microsoft.com/office/word/2010/wordprocessingDrawing" xmlns:wp="http://schemas.openxmlformats.org/drawingml/2006/wordprocessingDrawing" xmlns:w10="urn:schemas-microsoft-com:office:word" xmlns:w="http://schemas.openxmlformats.org/wordprocessingml/2006/main" xmlns:w14="http://schemas.microsoft.com/office/word/2010/wordml" xmlns:wpg="http://schemas.microsoft.com/office/word/2010/wordprocessingGroup" xmlns:wpi="http://schemas.microsoft.com/office/word/2010/wordprocessingInk" xmlns:wne="http://schemas.microsoft.com/office/word/2006/wordml" xmlns:wps="http://schemas.microsoft.com/office/word/2010/wordprocessingShape" mc:Ignorable="w14 wp14">
   <w:endnote w:type="separator" w:id="-1">
     <w:p>
       <w:pPr>
@@ -3004,7 +3113,7 @@
 </file>
 
 <file path=word/footer1.xml><?xml version="1.0" encoding="utf-8"?>
-<w:ftr xmlns:wpc="http://schemas.microsoft.com/office/word/2010/wordprocessingCanvas" xmlns:mc="http://schemas.openxmlformats.org/markup-compatibility/2006" xmlns:o="urn:schemas-microsoft-com:office:office" xmlns:r="http://schemas.openxmlformats.org/officeDocument/2006/relationships" xmlns:m="http://schemas.openxmlformats.org/officeDocument/2006/math" xmlns:v="urn:schemas-microsoft-com:vml" xmlns:wp14="http://schemas.microsoft.com/office/word/2010/wordprocessingDrawing" xmlns:wp="http://schemas.openxmlformats.org/drawingml/2006/wordprocessingDrawing" xmlns:w10="urn:schemas-microsoft-com:office:word" xmlns:w="http://schemas.openxmlformats.org/wordprocessingml/2006/main" xmlns:w14="http://schemas.microsoft.com/office/word/2010/wordml" xmlns:w15="http://schemas.microsoft.com/office/word/2012/wordml" xmlns:wpg="http://schemas.microsoft.com/office/word/2010/wordprocessingGroup" xmlns:wpi="http://schemas.microsoft.com/office/word/2010/wordprocessingInk" xmlns:wne="http://schemas.microsoft.com/office/word/2006/wordml" xmlns:wps="http://schemas.microsoft.com/office/word/2010/wordprocessingShape" mc:Ignorable="w14 w15 wp14">
+<w:ftr xmlns:wpc="http://schemas.microsoft.com/office/word/2010/wordprocessingCanvas" xmlns:mc="http://schemas.openxmlformats.org/markup-compatibility/2006" xmlns:o="urn:schemas-microsoft-com:office:office" xmlns:r="http://schemas.openxmlformats.org/officeDocument/2006/relationships" xmlns:m="http://schemas.openxmlformats.org/officeDocument/2006/math" xmlns:v="urn:schemas-microsoft-com:vml" xmlns:wp14="http://schemas.microsoft.com/office/word/2010/wordprocessingDrawing" xmlns:wp="http://schemas.openxmlformats.org/drawingml/2006/wordprocessingDrawing" xmlns:w10="urn:schemas-microsoft-com:office:word" xmlns:w="http://schemas.openxmlformats.org/wordprocessingml/2006/main" xmlns:w14="http://schemas.microsoft.com/office/word/2010/wordml" xmlns:wpg="http://schemas.microsoft.com/office/word/2010/wordprocessingGroup" xmlns:wpi="http://schemas.microsoft.com/office/word/2010/wordprocessingInk" xmlns:wne="http://schemas.microsoft.com/office/word/2006/wordml" xmlns:wps="http://schemas.microsoft.com/office/word/2010/wordprocessingShape" mc:Ignorable="w14 wp14">
   <w:tbl>
     <w:tblPr>
       <w:tblW w:w="4482" w:type="pct"/>
@@ -3015,7 +3124,7 @@
       <w:tblLook w:val="04A0" w:firstRow="1" w:lastRow="0" w:firstColumn="1" w:lastColumn="0" w:noHBand="0" w:noVBand="1"/>
     </w:tblPr>
     <w:tblGrid>
-      <w:gridCol w:w="8390"/>
+      <w:gridCol w:w="8584"/>
     </w:tblGrid>
     <w:tr>
       <w:tc>
@@ -3039,7 +3148,7 @@
 </file>
 
 <file path=word/footer2.xml><?xml version="1.0" encoding="utf-8"?>
-<w:ftr xmlns:wpc="http://schemas.microsoft.com/office/word/2010/wordprocessingCanvas" xmlns:mc="http://schemas.openxmlformats.org/markup-compatibility/2006" xmlns:o="urn:schemas-microsoft-com:office:office" xmlns:r="http://schemas.openxmlformats.org/officeDocument/2006/relationships" xmlns:m="http://schemas.openxmlformats.org/officeDocument/2006/math" xmlns:v="urn:schemas-microsoft-com:vml" xmlns:wp14="http://schemas.microsoft.com/office/word/2010/wordprocessingDrawing" xmlns:wp="http://schemas.openxmlformats.org/drawingml/2006/wordprocessingDrawing" xmlns:w10="urn:schemas-microsoft-com:office:word" xmlns:w="http://schemas.openxmlformats.org/wordprocessingml/2006/main" xmlns:w14="http://schemas.microsoft.com/office/word/2010/wordml" xmlns:w15="http://schemas.microsoft.com/office/word/2012/wordml" xmlns:wpg="http://schemas.microsoft.com/office/word/2010/wordprocessingGroup" xmlns:wpi="http://schemas.microsoft.com/office/word/2010/wordprocessingInk" xmlns:wne="http://schemas.microsoft.com/office/word/2006/wordml" xmlns:wps="http://schemas.microsoft.com/office/word/2010/wordprocessingShape" mc:Ignorable="w14 w15 wp14">
+<w:ftr xmlns:wpc="http://schemas.microsoft.com/office/word/2010/wordprocessingCanvas" xmlns:mc="http://schemas.openxmlformats.org/markup-compatibility/2006" xmlns:o="urn:schemas-microsoft-com:office:office" xmlns:r="http://schemas.openxmlformats.org/officeDocument/2006/relationships" xmlns:m="http://schemas.openxmlformats.org/officeDocument/2006/math" xmlns:v="urn:schemas-microsoft-com:vml" xmlns:wp14="http://schemas.microsoft.com/office/word/2010/wordprocessingDrawing" xmlns:wp="http://schemas.openxmlformats.org/drawingml/2006/wordprocessingDrawing" xmlns:w10="urn:schemas-microsoft-com:office:word" xmlns:w="http://schemas.openxmlformats.org/wordprocessingml/2006/main" xmlns:w14="http://schemas.microsoft.com/office/word/2010/wordml" xmlns:wpg="http://schemas.microsoft.com/office/word/2010/wordprocessingGroup" xmlns:wpi="http://schemas.microsoft.com/office/word/2010/wordprocessingInk" xmlns:wne="http://schemas.microsoft.com/office/word/2006/wordml" xmlns:wps="http://schemas.microsoft.com/office/word/2010/wordprocessingShape" mc:Ignorable="w14 wp14">
   <w:tbl>
     <w:tblPr>
       <w:tblW w:w="5000" w:type="pct"/>
@@ -3050,8 +3159,8 @@
       <w:tblLook w:val="04A0" w:firstRow="1" w:lastRow="0" w:firstColumn="1" w:lastColumn="0" w:noHBand="0" w:noVBand="1"/>
     </w:tblPr>
     <w:tblGrid>
-      <w:gridCol w:w="970"/>
-      <w:gridCol w:w="8390"/>
+      <w:gridCol w:w="993"/>
+      <w:gridCol w:w="8583"/>
     </w:tblGrid>
     <w:tr>
       <w:tc>
@@ -3119,7 +3228,7 @@
               </w14:shadow>
               <w14:numForm w14:val="oldStyle"/>
             </w:rPr>
-            <w:t>4</w:t>
+            <w:t>2</w:t>
           </w:r>
           <w:r>
             <w:rPr>
@@ -3161,7 +3270,7 @@
 </file>
 
 <file path=word/footnotes.xml><?xml version="1.0" encoding="utf-8"?>
-<w:footnotes xmlns:wpc="http://schemas.microsoft.com/office/word/2010/wordprocessingCanvas" xmlns:mc="http://schemas.openxmlformats.org/markup-compatibility/2006" xmlns:o="urn:schemas-microsoft-com:office:office" xmlns:r="http://schemas.openxmlformats.org/officeDocument/2006/relationships" xmlns:m="http://schemas.openxmlformats.org/officeDocument/2006/math" xmlns:v="urn:schemas-microsoft-com:vml" xmlns:wp14="http://schemas.microsoft.com/office/word/2010/wordprocessingDrawing" xmlns:wp="http://schemas.openxmlformats.org/drawingml/2006/wordprocessingDrawing" xmlns:w10="urn:schemas-microsoft-com:office:word" xmlns:w="http://schemas.openxmlformats.org/wordprocessingml/2006/main" xmlns:w14="http://schemas.microsoft.com/office/word/2010/wordml" xmlns:w15="http://schemas.microsoft.com/office/word/2012/wordml" xmlns:wpg="http://schemas.microsoft.com/office/word/2010/wordprocessingGroup" xmlns:wpi="http://schemas.microsoft.com/office/word/2010/wordprocessingInk" xmlns:wne="http://schemas.microsoft.com/office/word/2006/wordml" xmlns:wps="http://schemas.microsoft.com/office/word/2010/wordprocessingShape" mc:Ignorable="w14 w15 wp14">
+<w:footnotes xmlns:wpc="http://schemas.microsoft.com/office/word/2010/wordprocessingCanvas" xmlns:mc="http://schemas.openxmlformats.org/markup-compatibility/2006" xmlns:o="urn:schemas-microsoft-com:office:office" xmlns:r="http://schemas.openxmlformats.org/officeDocument/2006/relationships" xmlns:m="http://schemas.openxmlformats.org/officeDocument/2006/math" xmlns:v="urn:schemas-microsoft-com:vml" xmlns:wp14="http://schemas.microsoft.com/office/word/2010/wordprocessingDrawing" xmlns:wp="http://schemas.openxmlformats.org/drawingml/2006/wordprocessingDrawing" xmlns:w10="urn:schemas-microsoft-com:office:word" xmlns:w="http://schemas.openxmlformats.org/wordprocessingml/2006/main" xmlns:w14="http://schemas.microsoft.com/office/word/2010/wordml" xmlns:wpg="http://schemas.microsoft.com/office/word/2010/wordprocessingGroup" xmlns:wpi="http://schemas.microsoft.com/office/word/2010/wordprocessingInk" xmlns:wne="http://schemas.microsoft.com/office/word/2006/wordml" xmlns:wps="http://schemas.microsoft.com/office/word/2010/wordprocessingShape" mc:Ignorable="w14 wp14">
   <w:footnote w:type="separator" w:id="-1">
     <w:p>
       <w:pPr>
@@ -3186,7 +3295,7 @@
 </file>
 
 <file path=word/numbering.xml><?xml version="1.0" encoding="utf-8"?>
-<w:numbering xmlns:wpc="http://schemas.microsoft.com/office/word/2010/wordprocessingCanvas" xmlns:mc="http://schemas.openxmlformats.org/markup-compatibility/2006" xmlns:o="urn:schemas-microsoft-com:office:office" xmlns:r="http://schemas.openxmlformats.org/officeDocument/2006/relationships" xmlns:m="http://schemas.openxmlformats.org/officeDocument/2006/math" xmlns:v="urn:schemas-microsoft-com:vml" xmlns:wp14="http://schemas.microsoft.com/office/word/2010/wordprocessingDrawing" xmlns:wp="http://schemas.openxmlformats.org/drawingml/2006/wordprocessingDrawing" xmlns:w10="urn:schemas-microsoft-com:office:word" xmlns:w="http://schemas.openxmlformats.org/wordprocessingml/2006/main" xmlns:w14="http://schemas.microsoft.com/office/word/2010/wordml" xmlns:w15="http://schemas.microsoft.com/office/word/2012/wordml" xmlns:wpg="http://schemas.microsoft.com/office/word/2010/wordprocessingGroup" xmlns:wpi="http://schemas.microsoft.com/office/word/2010/wordprocessingInk" xmlns:wne="http://schemas.microsoft.com/office/word/2006/wordml" xmlns:wps="http://schemas.microsoft.com/office/word/2010/wordprocessingShape" mc:Ignorable="w14 w15 wp14">
+<w:numbering xmlns:wpc="http://schemas.microsoft.com/office/word/2010/wordprocessingCanvas" xmlns:mc="http://schemas.openxmlformats.org/markup-compatibility/2006" xmlns:o="urn:schemas-microsoft-com:office:office" xmlns:r="http://schemas.openxmlformats.org/officeDocument/2006/relationships" xmlns:m="http://schemas.openxmlformats.org/officeDocument/2006/math" xmlns:v="urn:schemas-microsoft-com:vml" xmlns:wp14="http://schemas.microsoft.com/office/word/2010/wordprocessingDrawing" xmlns:wp="http://schemas.openxmlformats.org/drawingml/2006/wordprocessingDrawing" xmlns:w10="urn:schemas-microsoft-com:office:word" xmlns:w="http://schemas.openxmlformats.org/wordprocessingml/2006/main" xmlns:w14="http://schemas.microsoft.com/office/word/2010/wordml" xmlns:wpg="http://schemas.microsoft.com/office/word/2010/wordprocessingGroup" xmlns:wpi="http://schemas.microsoft.com/office/word/2010/wordprocessingInk" xmlns:wne="http://schemas.microsoft.com/office/word/2006/wordml" xmlns:wps="http://schemas.microsoft.com/office/word/2010/wordprocessingShape" mc:Ignorable="w14 wp14">
   <w:abstractNum w:abstractNumId="0">
     <w:nsid w:val="05431664"/>
     <w:multiLevelType w:val="hybridMultilevel"/>
@@ -3601,7 +3710,7 @@
 </file>
 
 <file path=word/styles.xml><?xml version="1.0" encoding="utf-8"?>
-<w:styles xmlns:mc="http://schemas.openxmlformats.org/markup-compatibility/2006" xmlns:r="http://schemas.openxmlformats.org/officeDocument/2006/relationships" xmlns:w="http://schemas.openxmlformats.org/wordprocessingml/2006/main" xmlns:w14="http://schemas.microsoft.com/office/word/2010/wordml" xmlns:w15="http://schemas.microsoft.com/office/word/2012/wordml" mc:Ignorable="w14 w15">
+<w:styles xmlns:mc="http://schemas.openxmlformats.org/markup-compatibility/2006" xmlns:r="http://schemas.openxmlformats.org/officeDocument/2006/relationships" xmlns:w="http://schemas.openxmlformats.org/wordprocessingml/2006/main" xmlns:w14="http://schemas.microsoft.com/office/word/2010/wordml" mc:Ignorable="w14">
   <w:docDefaults>
     <w:rPrDefault>
       <w:rPr>
@@ -3617,378 +3726,730 @@
       </w:pPr>
     </w:pPrDefault>
   </w:docDefaults>
-  <w:latentStyles w:defLockedState="0" w:defUIPriority="99" w:defSemiHidden="0" w:defUnhideWhenUsed="0" w:defQFormat="0" w:count="371">
-    <w:lsdException w:name="Normal" w:uiPriority="0" w:qFormat="1"/>
-    <w:lsdException w:name="heading 1" w:uiPriority="9" w:qFormat="1"/>
-    <w:lsdException w:name="heading 2" w:semiHidden="1" w:uiPriority="9" w:unhideWhenUsed="1" w:qFormat="1"/>
-    <w:lsdException w:name="heading 3" w:semiHidden="1" w:uiPriority="9" w:unhideWhenUsed="1" w:qFormat="1"/>
-    <w:lsdException w:name="heading 4" w:semiHidden="1" w:uiPriority="9" w:unhideWhenUsed="1" w:qFormat="1"/>
-    <w:lsdException w:name="heading 5" w:semiHidden="1" w:uiPriority="9" w:unhideWhenUsed="1" w:qFormat="1"/>
-    <w:lsdException w:name="heading 6" w:semiHidden="1" w:uiPriority="9" w:unhideWhenUsed="1" w:qFormat="1"/>
-    <w:lsdException w:name="heading 7" w:semiHidden="1" w:uiPriority="9" w:unhideWhenUsed="1" w:qFormat="1"/>
-    <w:lsdException w:name="heading 8" w:semiHidden="1" w:uiPriority="9" w:unhideWhenUsed="1" w:qFormat="1"/>
-    <w:lsdException w:name="heading 9" w:semiHidden="1" w:uiPriority="9" w:unhideWhenUsed="1" w:qFormat="1"/>
-    <w:lsdException w:name="index 1" w:semiHidden="1" w:unhideWhenUsed="1"/>
-    <w:lsdException w:name="index 2" w:semiHidden="1" w:unhideWhenUsed="1"/>
-    <w:lsdException w:name="index 3" w:semiHidden="1" w:unhideWhenUsed="1"/>
-    <w:lsdException w:name="index 4" w:semiHidden="1" w:unhideWhenUsed="1"/>
-    <w:lsdException w:name="index 5" w:semiHidden="1" w:unhideWhenUsed="1"/>
-    <w:lsdException w:name="index 6" w:semiHidden="1" w:unhideWhenUsed="1"/>
-    <w:lsdException w:name="index 7" w:semiHidden="1" w:unhideWhenUsed="1"/>
-    <w:lsdException w:name="index 8" w:semiHidden="1" w:unhideWhenUsed="1"/>
-    <w:lsdException w:name="index 9" w:semiHidden="1" w:unhideWhenUsed="1"/>
-    <w:lsdException w:name="toc 1" w:semiHidden="1" w:uiPriority="39" w:unhideWhenUsed="1" w:qFormat="1"/>
-    <w:lsdException w:name="toc 2" w:semiHidden="1" w:uiPriority="39" w:unhideWhenUsed="1" w:qFormat="1"/>
-    <w:lsdException w:name="toc 3" w:semiHidden="1" w:uiPriority="39" w:unhideWhenUsed="1" w:qFormat="1"/>
-    <w:lsdException w:name="toc 4" w:semiHidden="1" w:uiPriority="39" w:unhideWhenUsed="1"/>
-    <w:lsdException w:name="toc 5" w:semiHidden="1" w:uiPriority="39" w:unhideWhenUsed="1"/>
-    <w:lsdException w:name="toc 6" w:semiHidden="1" w:uiPriority="39" w:unhideWhenUsed="1"/>
-    <w:lsdException w:name="toc 7" w:semiHidden="1" w:uiPriority="39" w:unhideWhenUsed="1"/>
-    <w:lsdException w:name="toc 8" w:semiHidden="1" w:uiPriority="39" w:unhideWhenUsed="1"/>
-    <w:lsdException w:name="toc 9" w:semiHidden="1" w:uiPriority="39" w:unhideWhenUsed="1"/>
-    <w:lsdException w:name="Normal Indent" w:semiHidden="1" w:unhideWhenUsed="1"/>
-    <w:lsdException w:name="footnote text" w:semiHidden="1" w:unhideWhenUsed="1"/>
-    <w:lsdException w:name="annotation text" w:semiHidden="1" w:unhideWhenUsed="1"/>
-    <w:lsdException w:name="header" w:semiHidden="1" w:unhideWhenUsed="1"/>
-    <w:lsdException w:name="footer" w:semiHidden="1" w:unhideWhenUsed="1"/>
-    <w:lsdException w:name="index heading" w:semiHidden="1" w:unhideWhenUsed="1"/>
-    <w:lsdException w:name="caption" w:semiHidden="1" w:uiPriority="35" w:unhideWhenUsed="1" w:qFormat="1"/>
-    <w:lsdException w:name="table of figures" w:semiHidden="1" w:unhideWhenUsed="1"/>
-    <w:lsdException w:name="envelope address" w:semiHidden="1" w:unhideWhenUsed="1"/>
-    <w:lsdException w:name="envelope return" w:semiHidden="1" w:unhideWhenUsed="1"/>
-    <w:lsdException w:name="footnote reference" w:semiHidden="1" w:unhideWhenUsed="1"/>
-    <w:lsdException w:name="annotation reference" w:semiHidden="1" w:unhideWhenUsed="1"/>
-    <w:lsdException w:name="line number" w:semiHidden="1" w:unhideWhenUsed="1"/>
-    <w:lsdException w:name="page number" w:semiHidden="1" w:unhideWhenUsed="1"/>
-    <w:lsdException w:name="endnote reference" w:semiHidden="1" w:unhideWhenUsed="1"/>
-    <w:lsdException w:name="endnote text" w:semiHidden="1" w:unhideWhenUsed="1"/>
-    <w:lsdException w:name="table of authorities" w:semiHidden="1" w:unhideWhenUsed="1"/>
-    <w:lsdException w:name="macro" w:semiHidden="1" w:unhideWhenUsed="1"/>
-    <w:lsdException w:name="toa heading" w:semiHidden="1" w:unhideWhenUsed="1"/>
-    <w:lsdException w:name="List" w:semiHidden="1" w:unhideWhenUsed="1"/>
-    <w:lsdException w:name="List Bullet" w:semiHidden="1" w:unhideWhenUsed="1"/>
-    <w:lsdException w:name="List Number" w:semiHidden="1" w:unhideWhenUsed="1"/>
-    <w:lsdException w:name="List 2" w:semiHidden="1" w:unhideWhenUsed="1"/>
-    <w:lsdException w:name="List 3" w:semiHidden="1" w:unhideWhenUsed="1"/>
-    <w:lsdException w:name="List 4" w:semiHidden="1" w:unhideWhenUsed="1"/>
-    <w:lsdException w:name="List 5" w:semiHidden="1" w:unhideWhenUsed="1"/>
-    <w:lsdException w:name="List Bullet 2" w:semiHidden="1" w:unhideWhenUsed="1"/>
-    <w:lsdException w:name="List Bullet 3" w:semiHidden="1" w:unhideWhenUsed="1"/>
-    <w:lsdException w:name="List Bullet 4" w:semiHidden="1" w:unhideWhenUsed="1"/>
-    <w:lsdException w:name="List Bullet 5" w:semiHidden="1" w:unhideWhenUsed="1"/>
-    <w:lsdException w:name="List Number 2" w:semiHidden="1" w:unhideWhenUsed="1"/>
-    <w:lsdException w:name="List Number 3" w:semiHidden="1" w:unhideWhenUsed="1"/>
-    <w:lsdException w:name="List Number 4" w:semiHidden="1" w:unhideWhenUsed="1"/>
-    <w:lsdException w:name="List Number 5" w:semiHidden="1" w:unhideWhenUsed="1"/>
-    <w:lsdException w:name="Title" w:uiPriority="10" w:qFormat="1"/>
-    <w:lsdException w:name="Closing" w:semiHidden="1" w:unhideWhenUsed="1"/>
-    <w:lsdException w:name="Signature" w:semiHidden="1" w:unhideWhenUsed="1"/>
-    <w:lsdException w:name="Default Paragraph Font" w:semiHidden="1" w:uiPriority="1" w:unhideWhenUsed="1"/>
-    <w:lsdException w:name="Body Text" w:semiHidden="1" w:unhideWhenUsed="1"/>
-    <w:lsdException w:name="Body Text Indent" w:semiHidden="1" w:unhideWhenUsed="1"/>
-    <w:lsdException w:name="List Continue" w:semiHidden="1" w:unhideWhenUsed="1"/>
-    <w:lsdException w:name="List Continue 2" w:semiHidden="1" w:unhideWhenUsed="1"/>
-    <w:lsdException w:name="List Continue 3" w:semiHidden="1" w:unhideWhenUsed="1"/>
-    <w:lsdException w:name="List Continue 4" w:semiHidden="1" w:unhideWhenUsed="1"/>
-    <w:lsdException w:name="List Continue 5" w:semiHidden="1" w:unhideWhenUsed="1"/>
-    <w:lsdException w:name="Message Header" w:semiHidden="1" w:unhideWhenUsed="1"/>
-    <w:lsdException w:name="Subtitle" w:uiPriority="11" w:qFormat="1"/>
-    <w:lsdException w:name="Salutation" w:semiHidden="1" w:unhideWhenUsed="1"/>
-    <w:lsdException w:name="Date" w:semiHidden="1" w:unhideWhenUsed="1"/>
-    <w:lsdException w:name="Body Text First Indent" w:semiHidden="1" w:unhideWhenUsed="1"/>
-    <w:lsdException w:name="Body Text First Indent 2" w:semiHidden="1" w:unhideWhenUsed="1"/>
-    <w:lsdException w:name="Note Heading" w:semiHidden="1" w:unhideWhenUsed="1"/>
-    <w:lsdException w:name="Body Text 2" w:semiHidden="1" w:unhideWhenUsed="1"/>
-    <w:lsdException w:name="Body Text 3" w:semiHidden="1" w:unhideWhenUsed="1"/>
-    <w:lsdException w:name="Body Text Indent 2" w:semiHidden="1" w:unhideWhenUsed="1"/>
-    <w:lsdException w:name="Body Text Indent 3" w:semiHidden="1" w:unhideWhenUsed="1"/>
-    <w:lsdException w:name="Block Text" w:semiHidden="1" w:unhideWhenUsed="1"/>
-    <w:lsdException w:name="Hyperlink" w:semiHidden="1" w:unhideWhenUsed="1"/>
-    <w:lsdException w:name="FollowedHyperlink" w:semiHidden="1" w:unhideWhenUsed="1"/>
-    <w:lsdException w:name="Strong" w:uiPriority="22" w:qFormat="1"/>
-    <w:lsdException w:name="Emphasis" w:uiPriority="20" w:qFormat="1"/>
-    <w:lsdException w:name="Document Map" w:semiHidden="1" w:unhideWhenUsed="1"/>
-    <w:lsdException w:name="Plain Text" w:semiHidden="1" w:unhideWhenUsed="1"/>
-    <w:lsdException w:name="E-mail Signature" w:semiHidden="1" w:unhideWhenUsed="1"/>
-    <w:lsdException w:name="HTML Top of Form" w:semiHidden="1" w:unhideWhenUsed="1"/>
-    <w:lsdException w:name="HTML Bottom of Form" w:semiHidden="1" w:unhideWhenUsed="1"/>
-    <w:lsdException w:name="Normal (Web)" w:semiHidden="1" w:unhideWhenUsed="1"/>
-    <w:lsdException w:name="HTML Acronym" w:semiHidden="1" w:unhideWhenUsed="1"/>
-    <w:lsdException w:name="HTML Address" w:semiHidden="1" w:unhideWhenUsed="1"/>
-    <w:lsdException w:name="HTML Cite" w:semiHidden="1" w:unhideWhenUsed="1"/>
-    <w:lsdException w:name="HTML Code" w:semiHidden="1" w:unhideWhenUsed="1"/>
-    <w:lsdException w:name="HTML Definition" w:semiHidden="1" w:unhideWhenUsed="1"/>
-    <w:lsdException w:name="HTML Keyboard" w:semiHidden="1" w:unhideWhenUsed="1"/>
-    <w:lsdException w:name="HTML Preformatted" w:semiHidden="1" w:unhideWhenUsed="1"/>
-    <w:lsdException w:name="HTML Sample" w:semiHidden="1" w:unhideWhenUsed="1"/>
-    <w:lsdException w:name="HTML Typewriter" w:semiHidden="1" w:unhideWhenUsed="1"/>
-    <w:lsdException w:name="HTML Variable" w:semiHidden="1" w:unhideWhenUsed="1"/>
-    <w:lsdException w:name="Normal Table" w:semiHidden="1" w:unhideWhenUsed="1"/>
-    <w:lsdException w:name="annotation subject" w:semiHidden="1" w:unhideWhenUsed="1"/>
-    <w:lsdException w:name="No List" w:semiHidden="1" w:unhideWhenUsed="1"/>
-    <w:lsdException w:name="Outline List 1" w:semiHidden="1" w:unhideWhenUsed="1"/>
-    <w:lsdException w:name="Outline List 2" w:semiHidden="1" w:unhideWhenUsed="1"/>
-    <w:lsdException w:name="Outline List 3" w:semiHidden="1" w:unhideWhenUsed="1"/>
-    <w:lsdException w:name="Table Simple 1" w:semiHidden="1" w:unhideWhenUsed="1"/>
-    <w:lsdException w:name="Table Simple 2" w:semiHidden="1" w:unhideWhenUsed="1"/>
-    <w:lsdException w:name="Table Simple 3" w:semiHidden="1" w:unhideWhenUsed="1"/>
-    <w:lsdException w:name="Table Classic 1" w:semiHidden="1" w:unhideWhenUsed="1"/>
-    <w:lsdException w:name="Table Classic 2" w:semiHidden="1" w:unhideWhenUsed="1"/>
-    <w:lsdException w:name="Table Classic 3" w:semiHidden="1" w:unhideWhenUsed="1"/>
-    <w:lsdException w:name="Table Classic 4" w:semiHidden="1" w:unhideWhenUsed="1"/>
-    <w:lsdException w:name="Table Colorful 1" w:semiHidden="1" w:unhideWhenUsed="1"/>
-    <w:lsdException w:name="Table Colorful 2" w:semiHidden="1" w:unhideWhenUsed="1"/>
-    <w:lsdException w:name="Table Colorful 3" w:semiHidden="1" w:unhideWhenUsed="1"/>
-    <w:lsdException w:name="Table Columns 1" w:semiHidden="1" w:unhideWhenUsed="1"/>
-    <w:lsdException w:name="Table Columns 2" w:semiHidden="1" w:unhideWhenUsed="1"/>
-    <w:lsdException w:name="Table Columns 3" w:semiHidden="1" w:unhideWhenUsed="1"/>
-    <w:lsdException w:name="Table Columns 4" w:semiHidden="1" w:unhideWhenUsed="1"/>
-    <w:lsdException w:name="Table Columns 5" w:semiHidden="1" w:unhideWhenUsed="1"/>
-    <w:lsdException w:name="Table Grid 1" w:semiHidden="1" w:unhideWhenUsed="1"/>
-    <w:lsdException w:name="Table Grid 2" w:semiHidden="1" w:unhideWhenUsed="1"/>
-    <w:lsdException w:name="Table Grid 3" w:semiHidden="1" w:unhideWhenUsed="1"/>
-    <w:lsdException w:name="Table Grid 4" w:semiHidden="1" w:unhideWhenUsed="1"/>
-    <w:lsdException w:name="Table Grid 5" w:semiHidden="1" w:unhideWhenUsed="1"/>
-    <w:lsdException w:name="Table Grid 6" w:semiHidden="1" w:unhideWhenUsed="1"/>
-    <w:lsdException w:name="Table Grid 7" w:semiHidden="1" w:unhideWhenUsed="1"/>
-    <w:lsdException w:name="Table Grid 8" w:semiHidden="1" w:unhideWhenUsed="1"/>
-    <w:lsdException w:name="Table List 1" w:semiHidden="1" w:unhideWhenUsed="1"/>
-    <w:lsdException w:name="Table List 2" w:semiHidden="1" w:unhideWhenUsed="1"/>
-    <w:lsdException w:name="Table List 3" w:semiHidden="1" w:unhideWhenUsed="1"/>
-    <w:lsdException w:name="Table List 4" w:semiHidden="1" w:unhideWhenUsed="1"/>
-    <w:lsdException w:name="Table List 5" w:semiHidden="1" w:unhideWhenUsed="1"/>
-    <w:lsdException w:name="Table List 6" w:semiHidden="1" w:unhideWhenUsed="1"/>
-    <w:lsdException w:name="Table List 7" w:semiHidden="1" w:unhideWhenUsed="1"/>
-    <w:lsdException w:name="Table List 8" w:semiHidden="1" w:unhideWhenUsed="1"/>
-    <w:lsdException w:name="Table 3D effects 1" w:semiHidden="1" w:unhideWhenUsed="1"/>
-    <w:lsdException w:name="Table 3D effects 2" w:semiHidden="1" w:unhideWhenUsed="1"/>
-    <w:lsdException w:name="Table 3D effects 3" w:semiHidden="1" w:unhideWhenUsed="1"/>
-    <w:lsdException w:name="Table Contemporary" w:semiHidden="1" w:unhideWhenUsed="1"/>
-    <w:lsdException w:name="Table Elegant" w:semiHidden="1" w:unhideWhenUsed="1"/>
-    <w:lsdException w:name="Table Professional" w:semiHidden="1" w:unhideWhenUsed="1"/>
-    <w:lsdException w:name="Table Subtle 1" w:semiHidden="1" w:unhideWhenUsed="1"/>
-    <w:lsdException w:name="Table Subtle 2" w:semiHidden="1" w:unhideWhenUsed="1"/>
-    <w:lsdException w:name="Table Web 1" w:semiHidden="1" w:unhideWhenUsed="1"/>
-    <w:lsdException w:name="Table Web 2" w:semiHidden="1" w:unhideWhenUsed="1"/>
-    <w:lsdException w:name="Table Web 3" w:semiHidden="1" w:unhideWhenUsed="1"/>
-    <w:lsdException w:name="Balloon Text" w:semiHidden="1" w:unhideWhenUsed="1"/>
-    <w:lsdException w:name="Table Grid" w:uiPriority="39"/>
-    <w:lsdException w:name="Table Theme" w:semiHidden="1" w:unhideWhenUsed="1"/>
-    <w:lsdException w:name="Placeholder Text" w:semiHidden="1"/>
-    <w:lsdException w:name="No Spacing" w:uiPriority="1" w:qFormat="1"/>
-    <w:lsdException w:name="Light Shading" w:uiPriority="60"/>
-    <w:lsdException w:name="Light List" w:uiPriority="61"/>
-    <w:lsdException w:name="Light Grid" w:uiPriority="62"/>
-    <w:lsdException w:name="Medium Shading 1" w:uiPriority="63"/>
-    <w:lsdException w:name="Medium Shading 2" w:uiPriority="64"/>
-    <w:lsdException w:name="Medium List 1" w:uiPriority="65"/>
-    <w:lsdException w:name="Medium List 2" w:uiPriority="66"/>
-    <w:lsdException w:name="Medium Grid 1" w:uiPriority="67"/>
-    <w:lsdException w:name="Medium Grid 2" w:uiPriority="68"/>
-    <w:lsdException w:name="Medium Grid 3" w:uiPriority="69"/>
-    <w:lsdException w:name="Dark List" w:uiPriority="70"/>
-    <w:lsdException w:name="Colorful Shading" w:uiPriority="71"/>
-    <w:lsdException w:name="Colorful List" w:uiPriority="72"/>
-    <w:lsdException w:name="Colorful Grid" w:uiPriority="73"/>
-    <w:lsdException w:name="Light Shading Accent 1" w:uiPriority="60"/>
-    <w:lsdException w:name="Light List Accent 1" w:uiPriority="61"/>
-    <w:lsdException w:name="Light Grid Accent 1" w:uiPriority="62"/>
-    <w:lsdException w:name="Medium Shading 1 Accent 1" w:uiPriority="63"/>
-    <w:lsdException w:name="Medium Shading 2 Accent 1" w:uiPriority="64"/>
-    <w:lsdException w:name="Medium List 1 Accent 1" w:uiPriority="65"/>
-    <w:lsdException w:name="Revision" w:semiHidden="1"/>
-    <w:lsdException w:name="List Paragraph" w:uiPriority="34" w:qFormat="1"/>
-    <w:lsdException w:name="Quote" w:uiPriority="29" w:qFormat="1"/>
-    <w:lsdException w:name="Intense Quote" w:uiPriority="30" w:qFormat="1"/>
-    <w:lsdException w:name="Medium List 2 Accent 1" w:uiPriority="66"/>
-    <w:lsdException w:name="Medium Grid 1 Accent 1" w:uiPriority="67"/>
-    <w:lsdException w:name="Medium Grid 2 Accent 1" w:uiPriority="68"/>
-    <w:lsdException w:name="Medium Grid 3 Accent 1" w:uiPriority="69"/>
-    <w:lsdException w:name="Dark List Accent 1" w:uiPriority="70"/>
-    <w:lsdException w:name="Colorful Shading Accent 1" w:uiPriority="71"/>
-    <w:lsdException w:name="Colorful List Accent 1" w:uiPriority="72"/>
-    <w:lsdException w:name="Colorful Grid Accent 1" w:uiPriority="73"/>
-    <w:lsdException w:name="Light Shading Accent 2" w:uiPriority="60"/>
-    <w:lsdException w:name="Light List Accent 2" w:uiPriority="61"/>
-    <w:lsdException w:name="Light Grid Accent 2" w:uiPriority="62"/>
-    <w:lsdException w:name="Medium Shading 1 Accent 2" w:uiPriority="63"/>
-    <w:lsdException w:name="Medium Shading 2 Accent 2" w:uiPriority="64"/>
-    <w:lsdException w:name="Medium List 1 Accent 2" w:uiPriority="65"/>
-    <w:lsdException w:name="Medium List 2 Accent 2" w:uiPriority="66"/>
-    <w:lsdException w:name="Medium Grid 1 Accent 2" w:uiPriority="67"/>
-    <w:lsdException w:name="Medium Grid 2 Accent 2" w:uiPriority="68"/>
-    <w:lsdException w:name="Medium Grid 3 Accent 2" w:uiPriority="69"/>
-    <w:lsdException w:name="Dark List Accent 2" w:uiPriority="70"/>
-    <w:lsdException w:name="Colorful Shading Accent 2" w:uiPriority="71"/>
-    <w:lsdException w:name="Colorful List Accent 2" w:uiPriority="72"/>
-    <w:lsdException w:name="Colorful Grid Accent 2" w:uiPriority="73"/>
-    <w:lsdException w:name="Light Shading Accent 3" w:uiPriority="60"/>
-    <w:lsdException w:name="Light List Accent 3" w:uiPriority="61"/>
-    <w:lsdException w:name="Light Grid Accent 3" w:uiPriority="62"/>
-    <w:lsdException w:name="Medium Shading 1 Accent 3" w:uiPriority="63"/>
-    <w:lsdException w:name="Medium Shading 2 Accent 3" w:uiPriority="64"/>
-    <w:lsdException w:name="Medium List 1 Accent 3" w:uiPriority="65"/>
-    <w:lsdException w:name="Medium List 2 Accent 3" w:uiPriority="66"/>
-    <w:lsdException w:name="Medium Grid 1 Accent 3" w:uiPriority="67"/>
-    <w:lsdException w:name="Medium Grid 2 Accent 3" w:uiPriority="68"/>
-    <w:lsdException w:name="Medium Grid 3 Accent 3" w:uiPriority="69"/>
-    <w:lsdException w:name="Dark List Accent 3" w:uiPriority="70"/>
-    <w:lsdException w:name="Colorful Shading Accent 3" w:uiPriority="71"/>
-    <w:lsdException w:name="Colorful List Accent 3" w:uiPriority="72"/>
-    <w:lsdException w:name="Colorful Grid Accent 3" w:uiPriority="73"/>
-    <w:lsdException w:name="Light Shading Accent 4" w:uiPriority="60"/>
-    <w:lsdException w:name="Light List Accent 4" w:uiPriority="61"/>
-    <w:lsdException w:name="Light Grid Accent 4" w:uiPriority="62"/>
-    <w:lsdException w:name="Medium Shading 1 Accent 4" w:uiPriority="63"/>
-    <w:lsdException w:name="Medium Shading 2 Accent 4" w:uiPriority="64"/>
-    <w:lsdException w:name="Medium List 1 Accent 4" w:uiPriority="65"/>
-    <w:lsdException w:name="Medium List 2 Accent 4" w:uiPriority="66"/>
-    <w:lsdException w:name="Medium Grid 1 Accent 4" w:uiPriority="67"/>
-    <w:lsdException w:name="Medium Grid 2 Accent 4" w:uiPriority="68"/>
-    <w:lsdException w:name="Medium Grid 3 Accent 4" w:uiPriority="69"/>
-    <w:lsdException w:name="Dark List Accent 4" w:uiPriority="70"/>
-    <w:lsdException w:name="Colorful Shading Accent 4" w:uiPriority="71"/>
-    <w:lsdException w:name="Colorful List Accent 4" w:uiPriority="72"/>
-    <w:lsdException w:name="Colorful Grid Accent 4" w:uiPriority="73"/>
-    <w:lsdException w:name="Light Shading Accent 5" w:uiPriority="60"/>
-    <w:lsdException w:name="Light List Accent 5" w:uiPriority="61"/>
-    <w:lsdException w:name="Light Grid Accent 5" w:uiPriority="62"/>
-    <w:lsdException w:name="Medium Shading 1 Accent 5" w:uiPriority="63"/>
-    <w:lsdException w:name="Medium Shading 2 Accent 5" w:uiPriority="64"/>
-    <w:lsdException w:name="Medium List 1 Accent 5" w:uiPriority="65"/>
-    <w:lsdException w:name="Medium List 2 Accent 5" w:uiPriority="66"/>
-    <w:lsdException w:name="Medium Grid 1 Accent 5" w:uiPriority="67"/>
-    <w:lsdException w:name="Medium Grid 2 Accent 5" w:uiPriority="68"/>
-    <w:lsdException w:name="Medium Grid 3 Accent 5" w:uiPriority="69"/>
-    <w:lsdException w:name="Dark List Accent 5" w:uiPriority="70"/>
-    <w:lsdException w:name="Colorful Shading Accent 5" w:uiPriority="71"/>
-    <w:lsdException w:name="Colorful List Accent 5" w:uiPriority="72"/>
-    <w:lsdException w:name="Colorful Grid Accent 5" w:uiPriority="73"/>
-    <w:lsdException w:name="Light Shading Accent 6" w:uiPriority="60"/>
-    <w:lsdException w:name="Light List Accent 6" w:uiPriority="61"/>
-    <w:lsdException w:name="Light Grid Accent 6" w:uiPriority="62"/>
-    <w:lsdException w:name="Medium Shading 1 Accent 6" w:uiPriority="63"/>
-    <w:lsdException w:name="Medium Shading 2 Accent 6" w:uiPriority="64"/>
-    <w:lsdException w:name="Medium List 1 Accent 6" w:uiPriority="65"/>
-    <w:lsdException w:name="Medium List 2 Accent 6" w:uiPriority="66"/>
-    <w:lsdException w:name="Medium Grid 1 Accent 6" w:uiPriority="67"/>
-    <w:lsdException w:name="Medium Grid 2 Accent 6" w:uiPriority="68"/>
-    <w:lsdException w:name="Medium Grid 3 Accent 6" w:uiPriority="69"/>
-    <w:lsdException w:name="Dark List Accent 6" w:uiPriority="70"/>
-    <w:lsdException w:name="Colorful Shading Accent 6" w:uiPriority="71"/>
-    <w:lsdException w:name="Colorful List Accent 6" w:uiPriority="72"/>
-    <w:lsdException w:name="Colorful Grid Accent 6" w:uiPriority="73"/>
-    <w:lsdException w:name="Subtle Emphasis" w:uiPriority="19" w:qFormat="1"/>
-    <w:lsdException w:name="Intense Emphasis" w:uiPriority="21" w:qFormat="1"/>
-    <w:lsdException w:name="Subtle Reference" w:uiPriority="31" w:qFormat="1"/>
-    <w:lsdException w:name="Intense Reference" w:uiPriority="32" w:qFormat="1"/>
-    <w:lsdException w:name="Book Title" w:uiPriority="33" w:qFormat="1"/>
-    <w:lsdException w:name="Bibliography" w:semiHidden="1" w:uiPriority="37" w:unhideWhenUsed="1"/>
-    <w:lsdException w:name="TOC Heading" w:semiHidden="1" w:uiPriority="39" w:unhideWhenUsed="1" w:qFormat="1"/>
-    <w:lsdException w:name="Plain Table 1" w:uiPriority="41"/>
-    <w:lsdException w:name="Plain Table 2" w:uiPriority="42"/>
-    <w:lsdException w:name="Plain Table 3" w:uiPriority="43"/>
-    <w:lsdException w:name="Plain Table 4" w:uiPriority="44"/>
-    <w:lsdException w:name="Plain Table 5" w:uiPriority="45"/>
-    <w:lsdException w:name="Grid Table Light" w:uiPriority="40"/>
-    <w:lsdException w:name="Grid Table 1 Light" w:uiPriority="46"/>
-    <w:lsdException w:name="Grid Table 2" w:uiPriority="47"/>
-    <w:lsdException w:name="Grid Table 3" w:uiPriority="48"/>
-    <w:lsdException w:name="Grid Table 4" w:uiPriority="49"/>
-    <w:lsdException w:name="Grid Table 5 Dark" w:uiPriority="50"/>
-    <w:lsdException w:name="Grid Table 6 Colorful" w:uiPriority="51"/>
-    <w:lsdException w:name="Grid Table 7 Colorful" w:uiPriority="52"/>
-    <w:lsdException w:name="Grid Table 1 Light Accent 1" w:uiPriority="46"/>
-    <w:lsdException w:name="Grid Table 2 Accent 1" w:uiPriority="47"/>
-    <w:lsdException w:name="Grid Table 3 Accent 1" w:uiPriority="48"/>
-    <w:lsdException w:name="Grid Table 4 Accent 1" w:uiPriority="49"/>
-    <w:lsdException w:name="Grid Table 5 Dark Accent 1" w:uiPriority="50"/>
-    <w:lsdException w:name="Grid Table 6 Colorful Accent 1" w:uiPriority="51"/>
-    <w:lsdException w:name="Grid Table 7 Colorful Accent 1" w:uiPriority="52"/>
-    <w:lsdException w:name="Grid Table 1 Light Accent 2" w:uiPriority="46"/>
-    <w:lsdException w:name="Grid Table 2 Accent 2" w:uiPriority="47"/>
-    <w:lsdException w:name="Grid Table 3 Accent 2" w:uiPriority="48"/>
-    <w:lsdException w:name="Grid Table 4 Accent 2" w:uiPriority="49"/>
-    <w:lsdException w:name="Grid Table 5 Dark Accent 2" w:uiPriority="50"/>
-    <w:lsdException w:name="Grid Table 6 Colorful Accent 2" w:uiPriority="51"/>
-    <w:lsdException w:name="Grid Table 7 Colorful Accent 2" w:uiPriority="52"/>
-    <w:lsdException w:name="Grid Table 1 Light Accent 3" w:uiPriority="46"/>
-    <w:lsdException w:name="Grid Table 2 Accent 3" w:uiPriority="47"/>
-    <w:lsdException w:name="Grid Table 3 Accent 3" w:uiPriority="48"/>
-    <w:lsdException w:name="Grid Table 4 Accent 3" w:uiPriority="49"/>
-    <w:lsdException w:name="Grid Table 5 Dark Accent 3" w:uiPriority="50"/>
-    <w:lsdException w:name="Grid Table 6 Colorful Accent 3" w:uiPriority="51"/>
-    <w:lsdException w:name="Grid Table 7 Colorful Accent 3" w:uiPriority="52"/>
-    <w:lsdException w:name="Grid Table 1 Light Accent 4" w:uiPriority="46"/>
-    <w:lsdException w:name="Grid Table 2 Accent 4" w:uiPriority="47"/>
-    <w:lsdException w:name="Grid Table 3 Accent 4" w:uiPriority="48"/>
-    <w:lsdException w:name="Grid Table 4 Accent 4" w:uiPriority="49"/>
-    <w:lsdException w:name="Grid Table 5 Dark Accent 4" w:uiPriority="50"/>
-    <w:lsdException w:name="Grid Table 6 Colorful Accent 4" w:uiPriority="51"/>
-    <w:lsdException w:name="Grid Table 7 Colorful Accent 4" w:uiPriority="52"/>
-    <w:lsdException w:name="Grid Table 1 Light Accent 5" w:uiPriority="46"/>
-    <w:lsdException w:name="Grid Table 2 Accent 5" w:uiPriority="47"/>
-    <w:lsdException w:name="Grid Table 3 Accent 5" w:uiPriority="48"/>
-    <w:lsdException w:name="Grid Table 4 Accent 5" w:uiPriority="49"/>
-    <w:lsdException w:name="Grid Table 5 Dark Accent 5" w:uiPriority="50"/>
-    <w:lsdException w:name="Grid Table 6 Colorful Accent 5" w:uiPriority="51"/>
-    <w:lsdException w:name="Grid Table 7 Colorful Accent 5" w:uiPriority="52"/>
-    <w:lsdException w:name="Grid Table 1 Light Accent 6" w:uiPriority="46"/>
-    <w:lsdException w:name="Grid Table 2 Accent 6" w:uiPriority="47"/>
-    <w:lsdException w:name="Grid Table 3 Accent 6" w:uiPriority="48"/>
-    <w:lsdException w:name="Grid Table 4 Accent 6" w:uiPriority="49"/>
-    <w:lsdException w:name="Grid Table 5 Dark Accent 6" w:uiPriority="50"/>
-    <w:lsdException w:name="Grid Table 6 Colorful Accent 6" w:uiPriority="51"/>
-    <w:lsdException w:name="Grid Table 7 Colorful Accent 6" w:uiPriority="52"/>
-    <w:lsdException w:name="List Table 1 Light" w:uiPriority="46"/>
-    <w:lsdException w:name="List Table 2" w:uiPriority="47"/>
-    <w:lsdException w:name="List Table 3" w:uiPriority="48"/>
-    <w:lsdException w:name="List Table 4" w:uiPriority="49"/>
-    <w:lsdException w:name="List Table 5 Dark" w:uiPriority="50"/>
-    <w:lsdException w:name="List Table 6 Colorful" w:uiPriority="51"/>
-    <w:lsdException w:name="List Table 7 Colorful" w:uiPriority="52"/>
-    <w:lsdException w:name="List Table 1 Light Accent 1" w:uiPriority="46"/>
-    <w:lsdException w:name="List Table 2 Accent 1" w:uiPriority="47"/>
-    <w:lsdException w:name="List Table 3 Accent 1" w:uiPriority="48"/>
-    <w:lsdException w:name="List Table 4 Accent 1" w:uiPriority="49"/>
-    <w:lsdException w:name="List Table 5 Dark Accent 1" w:uiPriority="50"/>
-    <w:lsdException w:name="List Table 6 Colorful Accent 1" w:uiPriority="51"/>
-    <w:lsdException w:name="List Table 7 Colorful Accent 1" w:uiPriority="52"/>
-    <w:lsdException w:name="List Table 1 Light Accent 2" w:uiPriority="46"/>
-    <w:lsdException w:name="List Table 2 Accent 2" w:uiPriority="47"/>
-    <w:lsdException w:name="List Table 3 Accent 2" w:uiPriority="48"/>
-    <w:lsdException w:name="List Table 4 Accent 2" w:uiPriority="49"/>
-    <w:lsdException w:name="List Table 5 Dark Accent 2" w:uiPriority="50"/>
-    <w:lsdException w:name="List Table 6 Colorful Accent 2" w:uiPriority="51"/>
-    <w:lsdException w:name="List Table 7 Colorful Accent 2" w:uiPriority="52"/>
-    <w:lsdException w:name="List Table 1 Light Accent 3" w:uiPriority="46"/>
-    <w:lsdException w:name="List Table 2 Accent 3" w:uiPriority="47"/>
-    <w:lsdException w:name="List Table 3 Accent 3" w:uiPriority="48"/>
-    <w:lsdException w:name="List Table 4 Accent 3" w:uiPriority="49"/>
-    <w:lsdException w:name="List Table 5 Dark Accent 3" w:uiPriority="50"/>
-    <w:lsdException w:name="List Table 6 Colorful Accent 3" w:uiPriority="51"/>
-    <w:lsdException w:name="List Table 7 Colorful Accent 3" w:uiPriority="52"/>
-    <w:lsdException w:name="List Table 1 Light Accent 4" w:uiPriority="46"/>
-    <w:lsdException w:name="List Table 2 Accent 4" w:uiPriority="47"/>
-    <w:lsdException w:name="List Table 3 Accent 4" w:uiPriority="48"/>
-    <w:lsdException w:name="List Table 4 Accent 4" w:uiPriority="49"/>
-    <w:lsdException w:name="List Table 5 Dark Accent 4" w:uiPriority="50"/>
-    <w:lsdException w:name="List Table 6 Colorful Accent 4" w:uiPriority="51"/>
-    <w:lsdException w:name="List Table 7 Colorful Accent 4" w:uiPriority="52"/>
-    <w:lsdException w:name="List Table 1 Light Accent 5" w:uiPriority="46"/>
-    <w:lsdException w:name="List Table 2 Accent 5" w:uiPriority="47"/>
-    <w:lsdException w:name="List Table 3 Accent 5" w:uiPriority="48"/>
-    <w:lsdException w:name="List Table 4 Accent 5" w:uiPriority="49"/>
-    <w:lsdException w:name="List Table 5 Dark Accent 5" w:uiPriority="50"/>
-    <w:lsdException w:name="List Table 6 Colorful Accent 5" w:uiPriority="51"/>
-    <w:lsdException w:name="List Table 7 Colorful Accent 5" w:uiPriority="52"/>
-    <w:lsdException w:name="List Table 1 Light Accent 6" w:uiPriority="46"/>
-    <w:lsdException w:name="List Table 2 Accent 6" w:uiPriority="47"/>
-    <w:lsdException w:name="List Table 3 Accent 6" w:uiPriority="48"/>
-    <w:lsdException w:name="List Table 4 Accent 6" w:uiPriority="49"/>
-    <w:lsdException w:name="List Table 5 Dark Accent 6" w:uiPriority="50"/>
-    <w:lsdException w:name="List Table 6 Colorful Accent 6" w:uiPriority="51"/>
-    <w:lsdException w:name="List Table 7 Colorful Accent 6" w:uiPriority="52"/>
+  <w:latentStyles w:defLockedState="0" w:defUIPriority="99" w:defSemiHidden="1" w:defUnhideWhenUsed="1" w:defQFormat="0" w:count="267">
+    <w:lsdException w:name="Normal" w:semiHidden="0" w:uiPriority="0" w:unhideWhenUsed="0" w:qFormat="1"/>
+    <w:lsdException w:name="heading 1" w:semiHidden="0" w:uiPriority="9" w:unhideWhenUsed="0" w:qFormat="1"/>
+    <w:lsdException w:name="heading 2" w:uiPriority="9" w:qFormat="1"/>
+    <w:lsdException w:name="heading 3" w:uiPriority="9" w:qFormat="1"/>
+    <w:lsdException w:name="heading 4" w:uiPriority="9" w:qFormat="1"/>
+    <w:lsdException w:name="heading 5" w:uiPriority="9" w:qFormat="1"/>
+    <w:lsdException w:name="heading 6" w:uiPriority="9" w:qFormat="1"/>
+    <w:lsdException w:name="heading 7" w:uiPriority="9" w:qFormat="1"/>
+    <w:lsdException w:name="heading 8" w:uiPriority="9" w:qFormat="1"/>
+    <w:lsdException w:name="heading 9" w:uiPriority="9" w:qFormat="1"/>
+    <w:lsdException w:name="toc 1" w:uiPriority="39" w:qFormat="1"/>
+    <w:lsdException w:name="toc 2" w:uiPriority="39" w:qFormat="1"/>
+    <w:lsdException w:name="toc 3" w:uiPriority="39" w:qFormat="1"/>
+    <w:lsdException w:name="toc 4" w:uiPriority="39"/>
+    <w:lsdException w:name="toc 5" w:uiPriority="39"/>
+    <w:lsdException w:name="toc 6" w:uiPriority="39"/>
+    <w:lsdException w:name="toc 7" w:uiPriority="39"/>
+    <w:lsdException w:name="toc 8" w:uiPriority="39"/>
+    <w:lsdException w:name="toc 9" w:uiPriority="39"/>
+    <w:lsdException w:name="caption" w:uiPriority="35" w:qFormat="1"/>
+    <w:lsdException w:name="Title" w:semiHidden="0" w:uiPriority="10" w:unhideWhenUsed="0" w:qFormat="1"/>
+    <w:lsdException w:name="Default Paragraph Font" w:uiPriority="1"/>
+    <w:lsdException w:name="Subtitle" w:semiHidden="0" w:uiPriority="11" w:unhideWhenUsed="0" w:qFormat="1"/>
+    <w:lsdException w:name="Strong" w:semiHidden="0" w:uiPriority="22" w:unhideWhenUsed="0" w:qFormat="1"/>
+    <w:lsdException w:name="Emphasis" w:semiHidden="0" w:uiPriority="20" w:unhideWhenUsed="0" w:qFormat="1"/>
+    <w:lsdException w:name="Table Grid" w:semiHidden="0" w:uiPriority="39" w:unhideWhenUsed="0"/>
+    <w:lsdException w:name="Placeholder Text" w:unhideWhenUsed="0"/>
+    <w:lsdException w:name="No Spacing" w:semiHidden="0" w:uiPriority="1" w:unhideWhenUsed="0" w:qFormat="1"/>
+    <w:lsdException w:name="Light Shading" w:semiHidden="0" w:uiPriority="60" w:unhideWhenUsed="0"/>
+    <w:lsdException w:name="Light List" w:semiHidden="0" w:uiPriority="61" w:unhideWhenUsed="0"/>
+    <w:lsdException w:name="Light Grid" w:semiHidden="0" w:uiPriority="62" w:unhideWhenUsed="0"/>
+    <w:lsdException w:name="Medium Shading 1" w:semiHidden="0" w:uiPriority="63" w:unhideWhenUsed="0"/>
+    <w:lsdException w:name="Medium Shading 2" w:semiHidden="0" w:uiPriority="64" w:unhideWhenUsed="0"/>
+    <w:lsdException w:name="Medium List 1" w:semiHidden="0" w:uiPriority="65" w:unhideWhenUsed="0"/>
+    <w:lsdException w:name="Medium List 2" w:semiHidden="0" w:uiPriority="66" w:unhideWhenUsed="0"/>
+    <w:lsdException w:name="Medium Grid 1" w:semiHidden="0" w:uiPriority="67" w:unhideWhenUsed="0"/>
+    <w:lsdException w:name="Medium Grid 2" w:semiHidden="0" w:uiPriority="68" w:unhideWhenUsed="0"/>
+    <w:lsdException w:name="Medium Grid 3" w:semiHidden="0" w:uiPriority="69" w:unhideWhenUsed="0"/>
+    <w:lsdException w:name="Dark List" w:semiHidden="0" w:uiPriority="70" w:unhideWhenUsed="0"/>
+    <w:lsdException w:name="Colorful Shading" w:semiHidden="0" w:uiPriority="71" w:unhideWhenUsed="0"/>
+    <w:lsdException w:name="Colorful List" w:semiHidden="0" w:uiPriority="72" w:unhideWhenUsed="0"/>
+    <w:lsdException w:name="Colorful Grid" w:semiHidden="0" w:uiPriority="73" w:unhideWhenUsed="0"/>
+    <w:lsdException w:name="Light Shading Accent 1" w:semiHidden="0" w:uiPriority="60" w:unhideWhenUsed="0"/>
+    <w:lsdException w:name="Light List Accent 1" w:semiHidden="0" w:uiPriority="61" w:unhideWhenUsed="0"/>
+    <w:lsdException w:name="Light Grid Accent 1" w:semiHidden="0" w:uiPriority="62" w:unhideWhenUsed="0"/>
+    <w:lsdException w:name="Medium Shading 1 Accent 1" w:semiHidden="0" w:uiPriority="63" w:unhideWhenUsed="0"/>
+    <w:lsdException w:name="Medium Shading 2 Accent 1" w:semiHidden="0" w:uiPriority="64" w:unhideWhenUsed="0"/>
+    <w:lsdException w:name="Medium List 1 Accent 1" w:semiHidden="0" w:uiPriority="65" w:unhideWhenUsed="0"/>
+    <w:lsdException w:name="Revision" w:unhideWhenUsed="0"/>
+    <w:lsdException w:name="List Paragraph" w:semiHidden="0" w:uiPriority="34" w:unhideWhenUsed="0" w:qFormat="1"/>
+    <w:lsdException w:name="Quote" w:semiHidden="0" w:uiPriority="29" w:unhideWhenUsed="0" w:qFormat="1"/>
+    <w:lsdException w:name="Intense Quote" w:semiHidden="0" w:uiPriority="30" w:unhideWhenUsed="0" w:qFormat="1"/>
+    <w:lsdException w:name="Medium List 2 Accent 1" w:semiHidden="0" w:uiPriority="66" w:unhideWhenUsed="0"/>
+    <w:lsdException w:name="Medium Grid 1 Accent 1" w:semiHidden="0" w:uiPriority="67" w:unhideWhenUsed="0"/>
+    <w:lsdException w:name="Medium Grid 2 Accent 1" w:semiHidden="0" w:uiPriority="68" w:unhideWhenUsed="0"/>
+    <w:lsdException w:name="Medium Grid 3 Accent 1" w:semiHidden="0" w:uiPriority="69" w:unhideWhenUsed="0"/>
+    <w:lsdException w:name="Dark List Accent 1" w:semiHidden="0" w:uiPriority="70" w:unhideWhenUsed="0"/>
+    <w:lsdException w:name="Colorful Shading Accent 1" w:semiHidden="0" w:uiPriority="71" w:unhideWhenUsed="0"/>
+    <w:lsdException w:name="Colorful List Accent 1" w:semiHidden="0" w:uiPriority="72" w:unhideWhenUsed="0"/>
+    <w:lsdException w:name="Colorful Grid Accent 1" w:semiHidden="0" w:uiPriority="73" w:unhideWhenUsed="0"/>
+    <w:lsdException w:name="Light Shading Accent 2" w:semiHidden="0" w:uiPriority="60" w:unhideWhenUsed="0"/>
+    <w:lsdException w:name="Light List Accent 2" w:semiHidden="0" w:uiPriority="61" w:unhideWhenUsed="0"/>
+    <w:lsdException w:name="Light Grid Accent 2" w:semiHidden="0" w:uiPriority="62" w:unhideWhenUsed="0"/>
+    <w:lsdException w:name="Medium Shading 1 Accent 2" w:semiHidden="0" w:uiPriority="63" w:unhideWhenUsed="0"/>
+    <w:lsdException w:name="Medium Shading 2 Accent 2" w:semiHidden="0" w:uiPriority="64" w:unhideWhenUsed="0"/>
+    <w:lsdException w:name="Medium List 1 Accent 2" w:semiHidden="0" w:uiPriority="65" w:unhideWhenUsed="0"/>
+    <w:lsdException w:name="Medium List 2 Accent 2" w:semiHidden="0" w:uiPriority="66" w:unhideWhenUsed="0"/>
+    <w:lsdException w:name="Medium Grid 1 Accent 2" w:semiHidden="0" w:uiPriority="67" w:unhideWhenUsed="0"/>
+    <w:lsdException w:name="Medium Grid 2 Accent 2" w:semiHidden="0" w:uiPriority="68" w:unhideWhenUsed="0"/>
+    <w:lsdException w:name="Medium Grid 3 Accent 2" w:semiHidden="0" w:uiPriority="69" w:unhideWhenUsed="0"/>
+    <w:lsdException w:name="Dark List Accent 2" w:semiHidden="0" w:uiPriority="70" w:unhideWhenUsed="0"/>
+    <w:lsdException w:name="Colorful Shading Accent 2" w:semiHidden="0" w:uiPriority="71" w:unhideWhenUsed="0"/>
+    <w:lsdException w:name="Colorful List Accent 2" w:semiHidden="0" w:uiPriority="72" w:unhideWhenUsed="0"/>
+    <w:lsdException w:name="Colorful Grid Accent 2" w:semiHidden="0" w:uiPriority="73" w:unhideWhenUsed="0"/>
+    <w:lsdException w:name="Light Shading Accent 3" w:semiHidden="0" w:uiPriority="60" w:unhideWhenUsed="0"/>
+    <w:lsdException w:name="Light List Accent 3" w:semiHidden="0" w:uiPriority="61" w:unhideWhenUsed="0"/>
+    <w:lsdException w:name="Light Grid Accent 3" w:semiHidden="0" w:uiPriority="62" w:unhideWhenUsed="0"/>
+    <w:lsdException w:name="Medium Shading 1 Accent 3" w:semiHidden="0" w:uiPriority="63" w:unhideWhenUsed="0"/>
+    <w:lsdException w:name="Medium Shading 2 Accent 3" w:semiHidden="0" w:uiPriority="64" w:unhideWhenUsed="0"/>
+    <w:lsdException w:name="Medium List 1 Accent 3" w:semiHidden="0" w:uiPriority="65" w:unhideWhenUsed="0"/>
+    <w:lsdException w:name="Medium List 2 Accent 3" w:semiHidden="0" w:uiPriority="66" w:unhideWhenUsed="0"/>
+    <w:lsdException w:name="Medium Grid 1 Accent 3" w:semiHidden="0" w:uiPriority="67" w:unhideWhenUsed="0"/>
+    <w:lsdException w:name="Medium Grid 2 Accent 3" w:semiHidden="0" w:uiPriority="68" w:unhideWhenUsed="0"/>
+    <w:lsdException w:name="Medium Grid 3 Accent 3" w:semiHidden="0" w:uiPriority="69" w:unhideWhenUsed="0"/>
+    <w:lsdException w:name="Dark List Accent 3" w:semiHidden="0" w:uiPriority="70" w:unhideWhenUsed="0"/>
+    <w:lsdException w:name="Colorful Shading Accent 3" w:semiHidden="0" w:uiPriority="71" w:unhideWhenUsed="0"/>
+    <w:lsdException w:name="Colorful List Accent 3" w:semiHidden="0" w:uiPriority="72" w:unhideWhenUsed="0"/>
+    <w:lsdException w:name="Colorful Grid Accent 3" w:semiHidden="0" w:uiPriority="73" w:unhideWhenUsed="0"/>
+    <w:lsdException w:name="Light Shading Accent 4" w:semiHidden="0" w:uiPriority="60" w:unhideWhenUsed="0"/>
+    <w:lsdException w:name="Light List Accent 4" w:semiHidden="0" w:uiPriority="61" w:unhideWhenUsed="0"/>
+    <w:lsdException w:name="Light Grid Accent 4" w:semiHidden="0" w:uiPriority="62" w:unhideWhenUsed="0"/>
+    <w:lsdException w:name="Medium Shading 1 Accent 4" w:semiHidden="0" w:uiPriority="63" w:unhideWhenUsed="0"/>
+    <w:lsdException w:name="Medium Shading 2 Accent 4" w:semiHidden="0" w:uiPriority="64" w:unhideWhenUsed="0"/>
+    <w:lsdException w:name="Medium List 1 Accent 4" w:semiHidden="0" w:uiPriority="65" w:unhideWhenUsed="0"/>
+    <w:lsdException w:name="Medium List 2 Accent 4" w:semiHidden="0" w:uiPriority="66" w:unhideWhenUsed="0"/>
+    <w:lsdException w:name="Medium Grid 1 Accent 4" w:semiHidden="0" w:uiPriority="67" w:unhideWhenUsed="0"/>
+    <w:lsdException w:name="Medium Grid 2 Accent 4" w:semiHidden="0" w:uiPriority="68" w:unhideWhenUsed="0"/>
+    <w:lsdException w:name="Medium Grid 3 Accent 4" w:semiHidden="0" w:uiPriority="69" w:unhideWhenUsed="0"/>
+    <w:lsdException w:name="Dark List Accent 4" w:semiHidden="0" w:uiPriority="70" w:unhideWhenUsed="0"/>
+    <w:lsdException w:name="Colorful Shading Accent 4" w:semiHidden="0" w:uiPriority="71" w:unhideWhenUsed="0"/>
+    <w:lsdException w:name="Colorful List Accent 4" w:semiHidden="0" w:uiPriority="72" w:unhideWhenUsed="0"/>
+    <w:lsdException w:name="Colorful Grid Accent 4" w:semiHidden="0" w:uiPriority="73" w:unhideWhenUsed="0"/>
+    <w:lsdException w:name="Light Shading Accent 5" w:semiHidden="0" w:uiPriority="60" w:unhideWhenUsed="0"/>
+    <w:lsdException w:name="Light List Accent 5" w:semiHidden="0" w:uiPriority="61" w:unhideWhenUsed="0"/>
+    <w:lsdException w:name="Light Grid Accent 5" w:semiHidden="0" w:uiPriority="62" w:unhideWhenUsed="0"/>
+    <w:lsdException w:name="Medium Shading 1 Accent 5" w:semiHidden="0" w:uiPriority="63" w:unhideWhenUsed="0"/>
+    <w:lsdException w:name="Medium Shading 2 Accent 5" w:semiHidden="0" w:uiPriority="64" w:unhideWhenUsed="0"/>
+    <w:lsdException w:name="Medium List 1 Accent 5" w:semiHidden="0" w:uiPriority="65" w:unhideWhenUsed="0"/>
+    <w:lsdException w:name="Medium List 2 Accent 5" w:semiHidden="0" w:uiPriority="66" w:unhideWhenUsed="0"/>
+    <w:lsdException w:name="Medium Grid 1 Accent 5" w:semiHidden="0" w:uiPriority="67" w:unhideWhenUsed="0"/>
+    <w:lsdException w:name="Medium Grid 2 Accent 5" w:semiHidden="0" w:uiPriority="68" w:unhideWhenUsed="0"/>
+    <w:lsdException w:name="Medium Grid 3 Accent 5" w:semiHidden="0" w:uiPriority="69" w:unhideWhenUsed="0"/>
+    <w:lsdException w:name="Dark List Accent 5" w:semiHidden="0" w:uiPriority="70" w:unhideWhenUsed="0"/>
+    <w:lsdException w:name="Colorful Shading Accent 5" w:semiHidden="0" w:uiPriority="71" w:unhideWhenUsed="0"/>
+    <w:lsdException w:name="Colorful List Accent 5" w:semiHidden="0" w:uiPriority="72" w:unhideWhenUsed="0"/>
+    <w:lsdException w:name="Colorful Grid Accent 5" w:semiHidden="0" w:uiPriority="73" w:unhideWhenUsed="0"/>
+    <w:lsdException w:name="Light Shading Accent 6" w:semiHidden="0" w:uiPriority="60" w:unhideWhenUsed="0"/>
+    <w:lsdException w:name="Light List Accent 6" w:semiHidden="0" w:uiPriority="61" w:unhideWhenUsed="0"/>
+    <w:lsdException w:name="Light Grid Accent 6" w:semiHidden="0" w:uiPriority="62" w:unhideWhenUsed="0"/>
+    <w:lsdException w:name="Medium Shading 1 Accent 6" w:semiHidden="0" w:uiPriority="63" w:unhideWhenUsed="0"/>
+    <w:lsdException w:name="Medium Shading 2 Accent 6" w:semiHidden="0" w:uiPriority="64" w:unhideWhenUsed="0"/>
+    <w:lsdException w:name="Medium List 1 Accent 6" w:semiHidden="0" w:uiPriority="65" w:unhideWhenUsed="0"/>
+    <w:lsdException w:name="Medium List 2 Accent 6" w:semiHidden="0" w:uiPriority="66" w:unhideWhenUsed="0"/>
+    <w:lsdException w:name="Medium Grid 1 Accent 6" w:semiHidden="0" w:uiPriority="67" w:unhideWhenUsed="0"/>
+    <w:lsdException w:name="Medium Grid 2 Accent 6" w:semiHidden="0" w:uiPriority="68" w:unhideWhenUsed="0"/>
+    <w:lsdException w:name="Medium Grid 3 Accent 6" w:semiHidden="0" w:uiPriority="69" w:unhideWhenUsed="0"/>
+    <w:lsdException w:name="Dark List Accent 6" w:semiHidden="0" w:uiPriority="70" w:unhideWhenUsed="0"/>
+    <w:lsdException w:name="Colorful Shading Accent 6" w:semiHidden="0" w:uiPriority="71" w:unhideWhenUsed="0"/>
+    <w:lsdException w:name="Colorful List Accent 6" w:semiHidden="0" w:uiPriority="72" w:unhideWhenUsed="0"/>
+    <w:lsdException w:name="Colorful Grid Accent 6" w:semiHidden="0" w:uiPriority="73" w:unhideWhenUsed="0"/>
+    <w:lsdException w:name="Subtle Emphasis" w:semiHidden="0" w:uiPriority="19" w:unhideWhenUsed="0" w:qFormat="1"/>
+    <w:lsdException w:name="Intense Emphasis" w:semiHidden="0" w:uiPriority="21" w:unhideWhenUsed="0" w:qFormat="1"/>
+    <w:lsdException w:name="Subtle Reference" w:semiHidden="0" w:uiPriority="31" w:unhideWhenUsed="0" w:qFormat="1"/>
+    <w:lsdException w:name="Intense Reference" w:semiHidden="0" w:uiPriority="32" w:unhideWhenUsed="0" w:qFormat="1"/>
+    <w:lsdException w:name="Book Title" w:semiHidden="0" w:uiPriority="33" w:unhideWhenUsed="0" w:qFormat="1"/>
+    <w:lsdException w:name="Bibliography" w:uiPriority="37"/>
+    <w:lsdException w:name="TOC Heading" w:uiPriority="39" w:qFormat="1"/>
+  </w:latentStyles>
+  <w:style w:type="paragraph" w:default="1" w:styleId="Normal">
+    <w:name w:val="Normal"/>
+    <w:qFormat/>
+    <w:rsid w:val="00736AF8"/>
+    <w:rPr>
+      <w:rFonts w:ascii="Courier New" w:hAnsi="Courier New"/>
+    </w:rPr>
+  </w:style>
+  <w:style w:type="paragraph" w:styleId="Heading1">
+    <w:name w:val="heading 1"/>
+    <w:basedOn w:val="Normal"/>
+    <w:next w:val="Normal"/>
+    <w:link w:val="Heading1Char"/>
+    <w:uiPriority w:val="9"/>
+    <w:qFormat/>
+    <w:rsid w:val="00537AFE"/>
+    <w:pPr>
+      <w:keepNext/>
+      <w:keepLines/>
+      <w:spacing w:before="240" w:after="0"/>
+      <w:outlineLvl w:val="0"/>
+    </w:pPr>
+    <w:rPr>
+      <w:rFonts w:ascii="Adobe Garamond Pro" w:eastAsiaTheme="majorEastAsia" w:hAnsi="Adobe Garamond Pro" w:cstheme="majorBidi"/>
+      <w:b/>
+      <w:color w:val="1F4E79" w:themeColor="accent1" w:themeShade="80"/>
+      <w:sz w:val="32"/>
+      <w:szCs w:val="32"/>
+    </w:rPr>
+  </w:style>
+  <w:style w:type="paragraph" w:styleId="Heading2">
+    <w:name w:val="heading 2"/>
+    <w:basedOn w:val="Normal"/>
+    <w:next w:val="Normal"/>
+    <w:link w:val="Heading2Char"/>
+    <w:uiPriority w:val="9"/>
+    <w:unhideWhenUsed/>
+    <w:qFormat/>
+    <w:rsid w:val="00537AFE"/>
+    <w:pPr>
+      <w:keepNext/>
+      <w:keepLines/>
+      <w:spacing w:before="40" w:after="0"/>
+      <w:outlineLvl w:val="1"/>
+    </w:pPr>
+    <w:rPr>
+      <w:rFonts w:asciiTheme="minorHAnsi" w:eastAsiaTheme="majorEastAsia" w:hAnsiTheme="minorHAnsi" w:cstheme="majorBidi"/>
+      <w:b/>
+      <w:color w:val="1F4E79" w:themeColor="accent1" w:themeShade="80"/>
+      <w:sz w:val="26"/>
+      <w:szCs w:val="26"/>
+    </w:rPr>
+  </w:style>
+  <w:style w:type="paragraph" w:styleId="Heading3">
+    <w:name w:val="heading 3"/>
+    <w:basedOn w:val="Normal"/>
+    <w:next w:val="Normal"/>
+    <w:link w:val="Heading3Char"/>
+    <w:uiPriority w:val="9"/>
+    <w:unhideWhenUsed/>
+    <w:qFormat/>
+    <w:rsid w:val="00E81DA0"/>
+    <w:pPr>
+      <w:keepNext/>
+      <w:keepLines/>
+      <w:spacing w:before="200" w:after="0"/>
+      <w:outlineLvl w:val="2"/>
+    </w:pPr>
+    <w:rPr>
+      <w:rFonts w:asciiTheme="majorHAnsi" w:eastAsiaTheme="majorEastAsia" w:hAnsiTheme="majorHAnsi" w:cstheme="majorBidi"/>
+      <w:b/>
+      <w:bCs/>
+      <w:color w:val="5B9BD5" w:themeColor="accent1"/>
+    </w:rPr>
+  </w:style>
+  <w:style w:type="character" w:default="1" w:styleId="DefaultParagraphFont">
+    <w:name w:val="Default Paragraph Font"/>
+    <w:uiPriority w:val="1"/>
+    <w:semiHidden/>
+    <w:unhideWhenUsed/>
+  </w:style>
+  <w:style w:type="table" w:default="1" w:styleId="TableNormal">
+    <w:name w:val="Normal Table"/>
+    <w:uiPriority w:val="99"/>
+    <w:semiHidden/>
+    <w:unhideWhenUsed/>
+    <w:tblPr>
+      <w:tblInd w:w="0" w:type="dxa"/>
+      <w:tblCellMar>
+        <w:top w:w="0" w:type="dxa"/>
+        <w:left w:w="108" w:type="dxa"/>
+        <w:bottom w:w="0" w:type="dxa"/>
+        <w:right w:w="108" w:type="dxa"/>
+      </w:tblCellMar>
+    </w:tblPr>
+  </w:style>
+  <w:style w:type="numbering" w:default="1" w:styleId="NoList">
+    <w:name w:val="No List"/>
+    <w:uiPriority w:val="99"/>
+    <w:semiHidden/>
+    <w:unhideWhenUsed/>
+  </w:style>
+  <w:style w:type="paragraph" w:styleId="Title">
+    <w:name w:val="Title"/>
+    <w:basedOn w:val="Normal"/>
+    <w:next w:val="Normal"/>
+    <w:link w:val="TitleChar"/>
+    <w:uiPriority w:val="10"/>
+    <w:qFormat/>
+    <w:rsid w:val="00736AF8"/>
+    <w:pPr>
+      <w:spacing w:after="0" w:line="240" w:lineRule="auto"/>
+      <w:contextualSpacing/>
+    </w:pPr>
+    <w:rPr>
+      <w:rFonts w:ascii="Adobe Garamond Pro" w:eastAsiaTheme="majorEastAsia" w:hAnsi="Adobe Garamond Pro" w:cstheme="majorBidi"/>
+      <w:spacing w:val="-10"/>
+      <w:kern w:val="28"/>
+      <w:sz w:val="56"/>
+      <w:szCs w:val="56"/>
+      <w:u w:val="single"/>
+    </w:rPr>
+  </w:style>
+  <w:style w:type="character" w:customStyle="1" w:styleId="TitleChar">
+    <w:name w:val="Title Char"/>
+    <w:basedOn w:val="DefaultParagraphFont"/>
+    <w:link w:val="Title"/>
+    <w:uiPriority w:val="10"/>
+    <w:rsid w:val="00736AF8"/>
+    <w:rPr>
+      <w:rFonts w:ascii="Adobe Garamond Pro" w:eastAsiaTheme="majorEastAsia" w:hAnsi="Adobe Garamond Pro" w:cstheme="majorBidi"/>
+      <w:spacing w:val="-10"/>
+      <w:kern w:val="28"/>
+      <w:sz w:val="56"/>
+      <w:szCs w:val="56"/>
+      <w:u w:val="single"/>
+    </w:rPr>
+  </w:style>
+  <w:style w:type="character" w:customStyle="1" w:styleId="Heading1Char">
+    <w:name w:val="Heading 1 Char"/>
+    <w:basedOn w:val="DefaultParagraphFont"/>
+    <w:link w:val="Heading1"/>
+    <w:uiPriority w:val="9"/>
+    <w:rsid w:val="00537AFE"/>
+    <w:rPr>
+      <w:rFonts w:ascii="Adobe Garamond Pro" w:eastAsiaTheme="majorEastAsia" w:hAnsi="Adobe Garamond Pro" w:cstheme="majorBidi"/>
+      <w:b/>
+      <w:color w:val="1F4E79" w:themeColor="accent1" w:themeShade="80"/>
+      <w:sz w:val="32"/>
+      <w:szCs w:val="32"/>
+    </w:rPr>
+  </w:style>
+  <w:style w:type="character" w:customStyle="1" w:styleId="Heading2Char">
+    <w:name w:val="Heading 2 Char"/>
+    <w:basedOn w:val="DefaultParagraphFont"/>
+    <w:link w:val="Heading2"/>
+    <w:uiPriority w:val="9"/>
+    <w:rsid w:val="00537AFE"/>
+    <w:rPr>
+      <w:rFonts w:eastAsiaTheme="majorEastAsia" w:cstheme="majorBidi"/>
+      <w:b/>
+      <w:color w:val="1F4E79" w:themeColor="accent1" w:themeShade="80"/>
+      <w:sz w:val="26"/>
+      <w:szCs w:val="26"/>
+    </w:rPr>
+  </w:style>
+  <w:style w:type="paragraph" w:styleId="ListParagraph">
+    <w:name w:val="List Paragraph"/>
+    <w:basedOn w:val="Normal"/>
+    <w:uiPriority w:val="34"/>
+    <w:qFormat/>
+    <w:rsid w:val="007B59EC"/>
+    <w:pPr>
+      <w:ind w:left="720"/>
+      <w:contextualSpacing/>
+    </w:pPr>
+  </w:style>
+  <w:style w:type="paragraph" w:styleId="Header">
+    <w:name w:val="header"/>
+    <w:basedOn w:val="Normal"/>
+    <w:link w:val="HeaderChar"/>
+    <w:uiPriority w:val="99"/>
+    <w:unhideWhenUsed/>
+    <w:rsid w:val="007A0526"/>
+    <w:pPr>
+      <w:tabs>
+        <w:tab w:val="center" w:pos="4680"/>
+        <w:tab w:val="right" w:pos="9360"/>
+      </w:tabs>
+      <w:spacing w:after="0" w:line="240" w:lineRule="auto"/>
+    </w:pPr>
+  </w:style>
+  <w:style w:type="character" w:customStyle="1" w:styleId="HeaderChar">
+    <w:name w:val="Header Char"/>
+    <w:basedOn w:val="DefaultParagraphFont"/>
+    <w:link w:val="Header"/>
+    <w:uiPriority w:val="99"/>
+    <w:rsid w:val="007A0526"/>
+    <w:rPr>
+      <w:rFonts w:ascii="Courier New" w:hAnsi="Courier New"/>
+    </w:rPr>
+  </w:style>
+  <w:style w:type="paragraph" w:styleId="Footer">
+    <w:name w:val="footer"/>
+    <w:basedOn w:val="Normal"/>
+    <w:link w:val="FooterChar"/>
+    <w:uiPriority w:val="99"/>
+    <w:unhideWhenUsed/>
+    <w:rsid w:val="007A0526"/>
+    <w:pPr>
+      <w:tabs>
+        <w:tab w:val="center" w:pos="4680"/>
+        <w:tab w:val="right" w:pos="9360"/>
+      </w:tabs>
+      <w:spacing w:after="0" w:line="240" w:lineRule="auto"/>
+    </w:pPr>
+  </w:style>
+  <w:style w:type="character" w:customStyle="1" w:styleId="FooterChar">
+    <w:name w:val="Footer Char"/>
+    <w:basedOn w:val="DefaultParagraphFont"/>
+    <w:link w:val="Footer"/>
+    <w:uiPriority w:val="99"/>
+    <w:rsid w:val="007A0526"/>
+    <w:rPr>
+      <w:rFonts w:ascii="Courier New" w:hAnsi="Courier New"/>
+    </w:rPr>
+  </w:style>
+  <w:style w:type="character" w:styleId="Hyperlink">
+    <w:name w:val="Hyperlink"/>
+    <w:basedOn w:val="DefaultParagraphFont"/>
+    <w:uiPriority w:val="99"/>
+    <w:unhideWhenUsed/>
+    <w:rsid w:val="00941BCC"/>
+    <w:rPr>
+      <w:color w:val="0563C1" w:themeColor="hyperlink"/>
+      <w:u w:val="single"/>
+    </w:rPr>
+  </w:style>
+  <w:style w:type="paragraph" w:styleId="NoSpacing">
+    <w:name w:val="No Spacing"/>
+    <w:link w:val="NoSpacingChar"/>
+    <w:uiPriority w:val="1"/>
+    <w:qFormat/>
+    <w:rsid w:val="008326A1"/>
+    <w:pPr>
+      <w:spacing w:after="0" w:line="240" w:lineRule="auto"/>
+    </w:pPr>
+    <w:rPr>
+      <w:rFonts w:eastAsiaTheme="minorEastAsia"/>
+    </w:rPr>
+  </w:style>
+  <w:style w:type="character" w:customStyle="1" w:styleId="NoSpacingChar">
+    <w:name w:val="No Spacing Char"/>
+    <w:basedOn w:val="DefaultParagraphFont"/>
+    <w:link w:val="NoSpacing"/>
+    <w:uiPriority w:val="1"/>
+    <w:rsid w:val="008326A1"/>
+    <w:rPr>
+      <w:rFonts w:eastAsiaTheme="minorEastAsia"/>
+    </w:rPr>
+  </w:style>
+  <w:style w:type="character" w:styleId="FollowedHyperlink">
+    <w:name w:val="FollowedHyperlink"/>
+    <w:basedOn w:val="DefaultParagraphFont"/>
+    <w:uiPriority w:val="99"/>
+    <w:semiHidden/>
+    <w:unhideWhenUsed/>
+    <w:rsid w:val="009425DE"/>
+    <w:rPr>
+      <w:color w:val="954F72" w:themeColor="followedHyperlink"/>
+      <w:u w:val="single"/>
+    </w:rPr>
+  </w:style>
+  <w:style w:type="paragraph" w:styleId="BalloonText">
+    <w:name w:val="Balloon Text"/>
+    <w:basedOn w:val="Normal"/>
+    <w:link w:val="BalloonTextChar"/>
+    <w:uiPriority w:val="99"/>
+    <w:semiHidden/>
+    <w:unhideWhenUsed/>
+    <w:rsid w:val="0048522F"/>
+    <w:pPr>
+      <w:spacing w:after="0" w:line="240" w:lineRule="auto"/>
+    </w:pPr>
+    <w:rPr>
+      <w:rFonts w:ascii="Tahoma" w:hAnsi="Tahoma" w:cs="Tahoma"/>
+      <w:sz w:val="16"/>
+      <w:szCs w:val="16"/>
+    </w:rPr>
+  </w:style>
+  <w:style w:type="character" w:customStyle="1" w:styleId="BalloonTextChar">
+    <w:name w:val="Balloon Text Char"/>
+    <w:basedOn w:val="DefaultParagraphFont"/>
+    <w:link w:val="BalloonText"/>
+    <w:uiPriority w:val="99"/>
+    <w:semiHidden/>
+    <w:rsid w:val="0048522F"/>
+    <w:rPr>
+      <w:rFonts w:ascii="Tahoma" w:hAnsi="Tahoma" w:cs="Tahoma"/>
+      <w:sz w:val="16"/>
+      <w:szCs w:val="16"/>
+    </w:rPr>
+  </w:style>
+  <w:style w:type="paragraph" w:styleId="TOCHeading">
+    <w:name w:val="TOC Heading"/>
+    <w:basedOn w:val="Heading1"/>
+    <w:next w:val="Normal"/>
+    <w:uiPriority w:val="39"/>
+    <w:semiHidden/>
+    <w:unhideWhenUsed/>
+    <w:qFormat/>
+    <w:rsid w:val="00576C0A"/>
+    <w:pPr>
+      <w:spacing w:before="480" w:line="276" w:lineRule="auto"/>
+      <w:outlineLvl w:val="9"/>
+    </w:pPr>
+    <w:rPr>
+      <w:rFonts w:asciiTheme="majorHAnsi" w:hAnsiTheme="majorHAnsi"/>
+      <w:b w:val="0"/>
+      <w:bCs/>
+      <w:color w:val="2E74B5" w:themeColor="accent1" w:themeShade="BF"/>
+      <w:sz w:val="28"/>
+      <w:szCs w:val="28"/>
+      <w:lang w:eastAsia="ja-JP"/>
+    </w:rPr>
+  </w:style>
+  <w:style w:type="paragraph" w:styleId="TOC2">
+    <w:name w:val="toc 2"/>
+    <w:basedOn w:val="Normal"/>
+    <w:next w:val="Normal"/>
+    <w:autoRedefine/>
+    <w:uiPriority w:val="39"/>
+    <w:unhideWhenUsed/>
+    <w:qFormat/>
+    <w:rsid w:val="00576C0A"/>
+    <w:pPr>
+      <w:spacing w:after="100" w:line="276" w:lineRule="auto"/>
+      <w:ind w:left="220"/>
+    </w:pPr>
+    <w:rPr>
+      <w:rFonts w:asciiTheme="minorHAnsi" w:eastAsiaTheme="minorEastAsia" w:hAnsiTheme="minorHAnsi"/>
+      <w:lang w:eastAsia="ja-JP"/>
+    </w:rPr>
+  </w:style>
+  <w:style w:type="paragraph" w:styleId="TOC1">
+    <w:name w:val="toc 1"/>
+    <w:basedOn w:val="Normal"/>
+    <w:next w:val="Normal"/>
+    <w:autoRedefine/>
+    <w:uiPriority w:val="39"/>
+    <w:unhideWhenUsed/>
+    <w:qFormat/>
+    <w:rsid w:val="00576C0A"/>
+    <w:pPr>
+      <w:spacing w:after="100" w:line="276" w:lineRule="auto"/>
+    </w:pPr>
+    <w:rPr>
+      <w:rFonts w:asciiTheme="minorHAnsi" w:eastAsiaTheme="minorEastAsia" w:hAnsiTheme="minorHAnsi"/>
+      <w:lang w:eastAsia="ja-JP"/>
+    </w:rPr>
+  </w:style>
+  <w:style w:type="paragraph" w:styleId="TOC3">
+    <w:name w:val="toc 3"/>
+    <w:basedOn w:val="Normal"/>
+    <w:next w:val="Normal"/>
+    <w:autoRedefine/>
+    <w:uiPriority w:val="39"/>
+    <w:unhideWhenUsed/>
+    <w:qFormat/>
+    <w:rsid w:val="00576C0A"/>
+    <w:pPr>
+      <w:spacing w:after="100" w:line="276" w:lineRule="auto"/>
+      <w:ind w:left="440"/>
+    </w:pPr>
+    <w:rPr>
+      <w:rFonts w:asciiTheme="minorHAnsi" w:eastAsiaTheme="minorEastAsia" w:hAnsiTheme="minorHAnsi"/>
+      <w:lang w:eastAsia="ja-JP"/>
+    </w:rPr>
+  </w:style>
+  <w:style w:type="paragraph" w:styleId="NormalWeb">
+    <w:name w:val="Normal (Web)"/>
+    <w:basedOn w:val="Normal"/>
+    <w:uiPriority w:val="99"/>
+    <w:semiHidden/>
+    <w:unhideWhenUsed/>
+    <w:rsid w:val="00C82BD4"/>
+    <w:pPr>
+      <w:spacing w:before="100" w:beforeAutospacing="1" w:after="100" w:afterAutospacing="1" w:line="240" w:lineRule="auto"/>
+    </w:pPr>
+    <w:rPr>
+      <w:rFonts w:ascii="Times New Roman" w:eastAsiaTheme="minorEastAsia" w:hAnsi="Times New Roman" w:cs="Times New Roman"/>
+      <w:sz w:val="24"/>
+      <w:szCs w:val="24"/>
+    </w:rPr>
+  </w:style>
+  <w:style w:type="paragraph" w:styleId="Caption">
+    <w:name w:val="caption"/>
+    <w:basedOn w:val="Normal"/>
+    <w:next w:val="Normal"/>
+    <w:uiPriority w:val="35"/>
+    <w:unhideWhenUsed/>
+    <w:qFormat/>
+    <w:rsid w:val="002368F9"/>
+    <w:pPr>
+      <w:spacing w:after="200" w:line="240" w:lineRule="auto"/>
+    </w:pPr>
+    <w:rPr>
+      <w:b/>
+      <w:bCs/>
+      <w:color w:val="5B9BD5" w:themeColor="accent1"/>
+      <w:sz w:val="18"/>
+      <w:szCs w:val="18"/>
+    </w:rPr>
+  </w:style>
+  <w:style w:type="character" w:customStyle="1" w:styleId="Heading3Char">
+    <w:name w:val="Heading 3 Char"/>
+    <w:basedOn w:val="DefaultParagraphFont"/>
+    <w:link w:val="Heading3"/>
+    <w:uiPriority w:val="9"/>
+    <w:rsid w:val="00E81DA0"/>
+    <w:rPr>
+      <w:rFonts w:asciiTheme="majorHAnsi" w:eastAsiaTheme="majorEastAsia" w:hAnsiTheme="majorHAnsi" w:cstheme="majorBidi"/>
+      <w:b/>
+      <w:bCs/>
+      <w:color w:val="5B9BD5" w:themeColor="accent1"/>
+    </w:rPr>
+  </w:style>
+</w:styles>
+</file>
+
+<file path=word/stylesWithEffects.xml><?xml version="1.0" encoding="utf-8"?>
+<w:styles xmlns:wpc="http://schemas.microsoft.com/office/word/2010/wordprocessingCanvas" xmlns:mc="http://schemas.openxmlformats.org/markup-compatibility/2006" xmlns:o="urn:schemas-microsoft-com:office:office" xmlns:r="http://schemas.openxmlformats.org/officeDocument/2006/relationships" xmlns:m="http://schemas.openxmlformats.org/officeDocument/2006/math" xmlns:v="urn:schemas-microsoft-com:vml" xmlns:wp14="http://schemas.microsoft.com/office/word/2010/wordprocessingDrawing" xmlns:wp="http://schemas.openxmlformats.org/drawingml/2006/wordprocessingDrawing" xmlns:w10="urn:schemas-microsoft-com:office:word" xmlns:w="http://schemas.openxmlformats.org/wordprocessingml/2006/main" xmlns:w14="http://schemas.microsoft.com/office/word/2010/wordml" xmlns:wpg="http://schemas.microsoft.com/office/word/2010/wordprocessingGroup" xmlns:wpi="http://schemas.microsoft.com/office/word/2010/wordprocessingInk" xmlns:wne="http://schemas.microsoft.com/office/word/2006/wordml" xmlns:wps="http://schemas.microsoft.com/office/word/2010/wordprocessingShape" mc:Ignorable="w14 wp14">
+  <w:docDefaults>
+    <w:rPrDefault>
+      <w:rPr>
+        <w:rFonts w:asciiTheme="minorHAnsi" w:eastAsiaTheme="minorHAnsi" w:hAnsiTheme="minorHAnsi" w:cstheme="minorBidi"/>
+        <w:sz w:val="22"/>
+        <w:szCs w:val="22"/>
+        <w:lang w:val="en-US" w:eastAsia="en-US" w:bidi="ar-SA"/>
+      </w:rPr>
+    </w:rPrDefault>
+    <w:pPrDefault>
+      <w:pPr>
+        <w:spacing w:after="160" w:line="259" w:lineRule="auto"/>
+      </w:pPr>
+    </w:pPrDefault>
+  </w:docDefaults>
+  <w:latentStyles w:defLockedState="0" w:defUIPriority="99" w:defSemiHidden="1" w:defUnhideWhenUsed="1" w:defQFormat="0" w:count="267">
+    <w:lsdException w:name="Normal" w:semiHidden="0" w:uiPriority="0" w:unhideWhenUsed="0" w:qFormat="1"/>
+    <w:lsdException w:name="heading 1" w:semiHidden="0" w:uiPriority="9" w:unhideWhenUsed="0" w:qFormat="1"/>
+    <w:lsdException w:name="heading 2" w:uiPriority="9" w:qFormat="1"/>
+    <w:lsdException w:name="heading 3" w:uiPriority="9" w:qFormat="1"/>
+    <w:lsdException w:name="heading 4" w:uiPriority="9" w:qFormat="1"/>
+    <w:lsdException w:name="heading 5" w:uiPriority="9" w:qFormat="1"/>
+    <w:lsdException w:name="heading 6" w:uiPriority="9" w:qFormat="1"/>
+    <w:lsdException w:name="heading 7" w:uiPriority="9" w:qFormat="1"/>
+    <w:lsdException w:name="heading 8" w:uiPriority="9" w:qFormat="1"/>
+    <w:lsdException w:name="heading 9" w:uiPriority="9" w:qFormat="1"/>
+    <w:lsdException w:name="toc 1" w:uiPriority="39" w:qFormat="1"/>
+    <w:lsdException w:name="toc 2" w:uiPriority="39" w:qFormat="1"/>
+    <w:lsdException w:name="toc 3" w:uiPriority="39" w:qFormat="1"/>
+    <w:lsdException w:name="toc 4" w:uiPriority="39"/>
+    <w:lsdException w:name="toc 5" w:uiPriority="39"/>
+    <w:lsdException w:name="toc 6" w:uiPriority="39"/>
+    <w:lsdException w:name="toc 7" w:uiPriority="39"/>
+    <w:lsdException w:name="toc 8" w:uiPriority="39"/>
+    <w:lsdException w:name="toc 9" w:uiPriority="39"/>
+    <w:lsdException w:name="caption" w:uiPriority="35" w:qFormat="1"/>
+    <w:lsdException w:name="Title" w:semiHidden="0" w:uiPriority="10" w:unhideWhenUsed="0" w:qFormat="1"/>
+    <w:lsdException w:name="Default Paragraph Font" w:uiPriority="1"/>
+    <w:lsdException w:name="Subtitle" w:semiHidden="0" w:uiPriority="11" w:unhideWhenUsed="0" w:qFormat="1"/>
+    <w:lsdException w:name="Strong" w:semiHidden="0" w:uiPriority="22" w:unhideWhenUsed="0" w:qFormat="1"/>
+    <w:lsdException w:name="Emphasis" w:semiHidden="0" w:uiPriority="20" w:unhideWhenUsed="0" w:qFormat="1"/>
+    <w:lsdException w:name="Table Grid" w:semiHidden="0" w:uiPriority="39" w:unhideWhenUsed="0"/>
+    <w:lsdException w:name="Placeholder Text" w:unhideWhenUsed="0"/>
+    <w:lsdException w:name="No Spacing" w:semiHidden="0" w:uiPriority="1" w:unhideWhenUsed="0" w:qFormat="1"/>
+    <w:lsdException w:name="Light Shading" w:semiHidden="0" w:uiPriority="60" w:unhideWhenUsed="0"/>
+    <w:lsdException w:name="Light List" w:semiHidden="0" w:uiPriority="61" w:unhideWhenUsed="0"/>
+    <w:lsdException w:name="Light Grid" w:semiHidden="0" w:uiPriority="62" w:unhideWhenUsed="0"/>
+    <w:lsdException w:name="Medium Shading 1" w:semiHidden="0" w:uiPriority="63" w:unhideWhenUsed="0"/>
+    <w:lsdException w:name="Medium Shading 2" w:semiHidden="0" w:uiPriority="64" w:unhideWhenUsed="0"/>
+    <w:lsdException w:name="Medium List 1" w:semiHidden="0" w:uiPriority="65" w:unhideWhenUsed="0"/>
+    <w:lsdException w:name="Medium List 2" w:semiHidden="0" w:uiPriority="66" w:unhideWhenUsed="0"/>
+    <w:lsdException w:name="Medium Grid 1" w:semiHidden="0" w:uiPriority="67" w:unhideWhenUsed="0"/>
+    <w:lsdException w:name="Medium Grid 2" w:semiHidden="0" w:uiPriority="68" w:unhideWhenUsed="0"/>
+    <w:lsdException w:name="Medium Grid 3" w:semiHidden="0" w:uiPriority="69" w:unhideWhenUsed="0"/>
+    <w:lsdException w:name="Dark List" w:semiHidden="0" w:uiPriority="70" w:unhideWhenUsed="0"/>
+    <w:lsdException w:name="Colorful Shading" w:semiHidden="0" w:uiPriority="71" w:unhideWhenUsed="0"/>
+    <w:lsdException w:name="Colorful List" w:semiHidden="0" w:uiPriority="72" w:unhideWhenUsed="0"/>
+    <w:lsdException w:name="Colorful Grid" w:semiHidden="0" w:uiPriority="73" w:unhideWhenUsed="0"/>
+    <w:lsdException w:name="Light Shading Accent 1" w:semiHidden="0" w:uiPriority="60" w:unhideWhenUsed="0"/>
+    <w:lsdException w:name="Light List Accent 1" w:semiHidden="0" w:uiPriority="61" w:unhideWhenUsed="0"/>
+    <w:lsdException w:name="Light Grid Accent 1" w:semiHidden="0" w:uiPriority="62" w:unhideWhenUsed="0"/>
+    <w:lsdException w:name="Medium Shading 1 Accent 1" w:semiHidden="0" w:uiPriority="63" w:unhideWhenUsed="0"/>
+    <w:lsdException w:name="Medium Shading 2 Accent 1" w:semiHidden="0" w:uiPriority="64" w:unhideWhenUsed="0"/>
+    <w:lsdException w:name="Medium List 1 Accent 1" w:semiHidden="0" w:uiPriority="65" w:unhideWhenUsed="0"/>
+    <w:lsdException w:name="Revision" w:unhideWhenUsed="0"/>
+    <w:lsdException w:name="List Paragraph" w:semiHidden="0" w:uiPriority="34" w:unhideWhenUsed="0" w:qFormat="1"/>
+    <w:lsdException w:name="Quote" w:semiHidden="0" w:uiPriority="29" w:unhideWhenUsed="0" w:qFormat="1"/>
+    <w:lsdException w:name="Intense Quote" w:semiHidden="0" w:uiPriority="30" w:unhideWhenUsed="0" w:qFormat="1"/>
+    <w:lsdException w:name="Medium List 2 Accent 1" w:semiHidden="0" w:uiPriority="66" w:unhideWhenUsed="0"/>
+    <w:lsdException w:name="Medium Grid 1 Accent 1" w:semiHidden="0" w:uiPriority="67" w:unhideWhenUsed="0"/>
+    <w:lsdException w:name="Medium Grid 2 Accent 1" w:semiHidden="0" w:uiPriority="68" w:unhideWhenUsed="0"/>
+    <w:lsdException w:name="Medium Grid 3 Accent 1" w:semiHidden="0" w:uiPriority="69" w:unhideWhenUsed="0"/>
+    <w:lsdException w:name="Dark List Accent 1" w:semiHidden="0" w:uiPriority="70" w:unhideWhenUsed="0"/>
+    <w:lsdException w:name="Colorful Shading Accent 1" w:semiHidden="0" w:uiPriority="71" w:unhideWhenUsed="0"/>
+    <w:lsdException w:name="Colorful List Accent 1" w:semiHidden="0" w:uiPriority="72" w:unhideWhenUsed="0"/>
+    <w:lsdException w:name="Colorful Grid Accent 1" w:semiHidden="0" w:uiPriority="73" w:unhideWhenUsed="0"/>
+    <w:lsdException w:name="Light Shading Accent 2" w:semiHidden="0" w:uiPriority="60" w:unhideWhenUsed="0"/>
+    <w:lsdException w:name="Light List Accent 2" w:semiHidden="0" w:uiPriority="61" w:unhideWhenUsed="0"/>
+    <w:lsdException w:name="Light Grid Accent 2" w:semiHidden="0" w:uiPriority="62" w:unhideWhenUsed="0"/>
+    <w:lsdException w:name="Medium Shading 1 Accent 2" w:semiHidden="0" w:uiPriority="63" w:unhideWhenUsed="0"/>
+    <w:lsdException w:name="Medium Shading 2 Accent 2" w:semiHidden="0" w:uiPriority="64" w:unhideWhenUsed="0"/>
+    <w:lsdException w:name="Medium List 1 Accent 2" w:semiHidden="0" w:uiPriority="65" w:unhideWhenUsed="0"/>
+    <w:lsdException w:name="Medium List 2 Accent 2" w:semiHidden="0" w:uiPriority="66" w:unhideWhenUsed="0"/>
+    <w:lsdException w:name="Medium Grid 1 Accent 2" w:semiHidden="0" w:uiPriority="67" w:unhideWhenUsed="0"/>
+    <w:lsdException w:name="Medium Grid 2 Accent 2" w:semiHidden="0" w:uiPriority="68" w:unhideWhenUsed="0"/>
+    <w:lsdException w:name="Medium Grid 3 Accent 2" w:semiHidden="0" w:uiPriority="69" w:unhideWhenUsed="0"/>
+    <w:lsdException w:name="Dark List Accent 2" w:semiHidden="0" w:uiPriority="70" w:unhideWhenUsed="0"/>
+    <w:lsdException w:name="Colorful Shading Accent 2" w:semiHidden="0" w:uiPriority="71" w:unhideWhenUsed="0"/>
+    <w:lsdException w:name="Colorful List Accent 2" w:semiHidden="0" w:uiPriority="72" w:unhideWhenUsed="0"/>
+    <w:lsdException w:name="Colorful Grid Accent 2" w:semiHidden="0" w:uiPriority="73" w:unhideWhenUsed="0"/>
+    <w:lsdException w:name="Light Shading Accent 3" w:semiHidden="0" w:uiPriority="60" w:unhideWhenUsed="0"/>
+    <w:lsdException w:name="Light List Accent 3" w:semiHidden="0" w:uiPriority="61" w:unhideWhenUsed="0"/>
+    <w:lsdException w:name="Light Grid Accent 3" w:semiHidden="0" w:uiPriority="62" w:unhideWhenUsed="0"/>
+    <w:lsdException w:name="Medium Shading 1 Accent 3" w:semiHidden="0" w:uiPriority="63" w:unhideWhenUsed="0"/>
+    <w:lsdException w:name="Medium Shading 2 Accent 3" w:semiHidden="0" w:uiPriority="64" w:unhideWhenUsed="0"/>
+    <w:lsdException w:name="Medium List 1 Accent 3" w:semiHidden="0" w:uiPriority="65" w:unhideWhenUsed="0"/>
+    <w:lsdException w:name="Medium List 2 Accent 3" w:semiHidden="0" w:uiPriority="66" w:unhideWhenUsed="0"/>
+    <w:lsdException w:name="Medium Grid 1 Accent 3" w:semiHidden="0" w:uiPriority="67" w:unhideWhenUsed="0"/>
+    <w:lsdException w:name="Medium Grid 2 Accent 3" w:semiHidden="0" w:uiPriority="68" w:unhideWhenUsed="0"/>
+    <w:lsdException w:name="Medium Grid 3 Accent 3" w:semiHidden="0" w:uiPriority="69" w:unhideWhenUsed="0"/>
+    <w:lsdException w:name="Dark List Accent 3" w:semiHidden="0" w:uiPriority="70" w:unhideWhenUsed="0"/>
+    <w:lsdException w:name="Colorful Shading Accent 3" w:semiHidden="0" w:uiPriority="71" w:unhideWhenUsed="0"/>
+    <w:lsdException w:name="Colorful List Accent 3" w:semiHidden="0" w:uiPriority="72" w:unhideWhenUsed="0"/>
+    <w:lsdException w:name="Colorful Grid Accent 3" w:semiHidden="0" w:uiPriority="73" w:unhideWhenUsed="0"/>
+    <w:lsdException w:name="Light Shading Accent 4" w:semiHidden="0" w:uiPriority="60" w:unhideWhenUsed="0"/>
+    <w:lsdException w:name="Light List Accent 4" w:semiHidden="0" w:uiPriority="61" w:unhideWhenUsed="0"/>
+    <w:lsdException w:name="Light Grid Accent 4" w:semiHidden="0" w:uiPriority="62" w:unhideWhenUsed="0"/>
+    <w:lsdException w:name="Medium Shading 1 Accent 4" w:semiHidden="0" w:uiPriority="63" w:unhideWhenUsed="0"/>
+    <w:lsdException w:name="Medium Shading 2 Accent 4" w:semiHidden="0" w:uiPriority="64" w:unhideWhenUsed="0"/>
+    <w:lsdException w:name="Medium List 1 Accent 4" w:semiHidden="0" w:uiPriority="65" w:unhideWhenUsed="0"/>
+    <w:lsdException w:name="Medium List 2 Accent 4" w:semiHidden="0" w:uiPriority="66" w:unhideWhenUsed="0"/>
+    <w:lsdException w:name="Medium Grid 1 Accent 4" w:semiHidden="0" w:uiPriority="67" w:unhideWhenUsed="0"/>
+    <w:lsdException w:name="Medium Grid 2 Accent 4" w:semiHidden="0" w:uiPriority="68" w:unhideWhenUsed="0"/>
+    <w:lsdException w:name="Medium Grid 3 Accent 4" w:semiHidden="0" w:uiPriority="69" w:unhideWhenUsed="0"/>
+    <w:lsdException w:name="Dark List Accent 4" w:semiHidden="0" w:uiPriority="70" w:unhideWhenUsed="0"/>
+    <w:lsdException w:name="Colorful Shading Accent 4" w:semiHidden="0" w:uiPriority="71" w:unhideWhenUsed="0"/>
+    <w:lsdException w:name="Colorful List Accent 4" w:semiHidden="0" w:uiPriority="72" w:unhideWhenUsed="0"/>
+    <w:lsdException w:name="Colorful Grid Accent 4" w:semiHidden="0" w:uiPriority="73" w:unhideWhenUsed="0"/>
+    <w:lsdException w:name="Light Shading Accent 5" w:semiHidden="0" w:uiPriority="60" w:unhideWhenUsed="0"/>
+    <w:lsdException w:name="Light List Accent 5" w:semiHidden="0" w:uiPriority="61" w:unhideWhenUsed="0"/>
+    <w:lsdException w:name="Light Grid Accent 5" w:semiHidden="0" w:uiPriority="62" w:unhideWhenUsed="0"/>
+    <w:lsdException w:name="Medium Shading 1 Accent 5" w:semiHidden="0" w:uiPriority="63" w:unhideWhenUsed="0"/>
+    <w:lsdException w:name="Medium Shading 2 Accent 5" w:semiHidden="0" w:uiPriority="64" w:unhideWhenUsed="0"/>
+    <w:lsdException w:name="Medium List 1 Accent 5" w:semiHidden="0" w:uiPriority="65" w:unhideWhenUsed="0"/>
+    <w:lsdException w:name="Medium List 2 Accent 5" w:semiHidden="0" w:uiPriority="66" w:unhideWhenUsed="0"/>
+    <w:lsdException w:name="Medium Grid 1 Accent 5" w:semiHidden="0" w:uiPriority="67" w:unhideWhenUsed="0"/>
+    <w:lsdException w:name="Medium Grid 2 Accent 5" w:semiHidden="0" w:uiPriority="68" w:unhideWhenUsed="0"/>
+    <w:lsdException w:name="Medium Grid 3 Accent 5" w:semiHidden="0" w:uiPriority="69" w:unhideWhenUsed="0"/>
+    <w:lsdException w:name="Dark List Accent 5" w:semiHidden="0" w:uiPriority="70" w:unhideWhenUsed="0"/>
+    <w:lsdException w:name="Colorful Shading Accent 5" w:semiHidden="0" w:uiPriority="71" w:unhideWhenUsed="0"/>
+    <w:lsdException w:name="Colorful List Accent 5" w:semiHidden="0" w:uiPriority="72" w:unhideWhenUsed="0"/>
+    <w:lsdException w:name="Colorful Grid Accent 5" w:semiHidden="0" w:uiPriority="73" w:unhideWhenUsed="0"/>
+    <w:lsdException w:name="Light Shading Accent 6" w:semiHidden="0" w:uiPriority="60" w:unhideWhenUsed="0"/>
+    <w:lsdException w:name="Light List Accent 6" w:semiHidden="0" w:uiPriority="61" w:unhideWhenUsed="0"/>
+    <w:lsdException w:name="Light Grid Accent 6" w:semiHidden="0" w:uiPriority="62" w:unhideWhenUsed="0"/>
+    <w:lsdException w:name="Medium Shading 1 Accent 6" w:semiHidden="0" w:uiPriority="63" w:unhideWhenUsed="0"/>
+    <w:lsdException w:name="Medium Shading 2 Accent 6" w:semiHidden="0" w:uiPriority="64" w:unhideWhenUsed="0"/>
+    <w:lsdException w:name="Medium List 1 Accent 6" w:semiHidden="0" w:uiPriority="65" w:unhideWhenUsed="0"/>
+    <w:lsdException w:name="Medium List 2 Accent 6" w:semiHidden="0" w:uiPriority="66" w:unhideWhenUsed="0"/>
+    <w:lsdException w:name="Medium Grid 1 Accent 6" w:semiHidden="0" w:uiPriority="67" w:unhideWhenUsed="0"/>
+    <w:lsdException w:name="Medium Grid 2 Accent 6" w:semiHidden="0" w:uiPriority="68" w:unhideWhenUsed="0"/>
+    <w:lsdException w:name="Medium Grid 3 Accent 6" w:semiHidden="0" w:uiPriority="69" w:unhideWhenUsed="0"/>
+    <w:lsdException w:name="Dark List Accent 6" w:semiHidden="0" w:uiPriority="70" w:unhideWhenUsed="0"/>
+    <w:lsdException w:name="Colorful Shading Accent 6" w:semiHidden="0" w:uiPriority="71" w:unhideWhenUsed="0"/>
+    <w:lsdException w:name="Colorful List Accent 6" w:semiHidden="0" w:uiPriority="72" w:unhideWhenUsed="0"/>
+    <w:lsdException w:name="Colorful Grid Accent 6" w:semiHidden="0" w:uiPriority="73" w:unhideWhenUsed="0"/>
+    <w:lsdException w:name="Subtle Emphasis" w:semiHidden="0" w:uiPriority="19" w:unhideWhenUsed="0" w:qFormat="1"/>
+    <w:lsdException w:name="Intense Emphasis" w:semiHidden="0" w:uiPriority="21" w:unhideWhenUsed="0" w:qFormat="1"/>
+    <w:lsdException w:name="Subtle Reference" w:semiHidden="0" w:uiPriority="31" w:unhideWhenUsed="0" w:qFormat="1"/>
+    <w:lsdException w:name="Intense Reference" w:semiHidden="0" w:uiPriority="32" w:unhideWhenUsed="0" w:qFormat="1"/>
+    <w:lsdException w:name="Book Title" w:semiHidden="0" w:uiPriority="33" w:unhideWhenUsed="0" w:qFormat="1"/>
+    <w:lsdException w:name="Bibliography" w:uiPriority="37"/>
+    <w:lsdException w:name="TOC Heading" w:uiPriority="39" w:qFormat="1"/>
   </w:latentStyles>
   <w:style w:type="paragraph" w:default="1" w:styleId="Normal">
     <w:name w:val="Normal"/>
@@ -4675,7 +5136,7 @@
   <a:extraClrSchemeLst/>
   <a:extLst>
     <a:ext uri="{05A4C25C-085E-4340-85A3-A5531E510DB2}">
-      <thm15:themeFamily xmlns:thm15="http://schemas.microsoft.com/office/thememl/2012/main" name="Office Theme" id="{62F939B6-93AF-4DB8-9C6B-D6C7DFDC589F}" vid="{4A3C46E8-61CC-4603-A589-7422A47A8E4A}"/>
+      <thm15:themeFamily xmlns:thm15="http://schemas.microsoft.com/office/thememl/2012/main" xmlns="" name="Office Theme" id="{62F939B6-93AF-4DB8-9C6B-D6C7DFDC589F}" vid="{4A3C46E8-61CC-4603-A589-7422A47A8E4A}"/>
     </a:ext>
   </a:extLst>
 </a:theme>
@@ -4686,7 +5147,7 @@
 </file>
 
 <file path=customXml/itemProps1.xml><?xml version="1.0" encoding="utf-8"?>
-<ds:datastoreItem xmlns:ds="http://schemas.openxmlformats.org/officeDocument/2006/customXml" ds:itemID="{74E64CC4-62D2-41AB-B11B-7860A3346A01}">
+<ds:datastoreItem xmlns:ds="http://schemas.openxmlformats.org/officeDocument/2006/customXml" ds:itemID="{688FAFB1-CD4B-4BB4-897D-30271A3A5C6F}">
   <ds:schemaRefs>
     <ds:schemaRef ds:uri="http://schemas.openxmlformats.org/officeDocument/2006/bibliography"/>
   </ds:schemaRefs>

</xml_diff>